<commit_message>
MAJ du rapport et de ses ressources
</commit_message>
<xml_diff>
--- a/rapport/Rapport.docx
+++ b/rapport/Rapport.docx
@@ -309,12 +309,12 @@
           <wp:inline distB="114300" distT="114300" distL="114300" distR="114300">
             <wp:extent cx="5715000" cy="2381250"/>
             <wp:effectExtent b="0" l="0" r="0" t="0"/>
-            <wp:docPr descr="monstreschoisis.png" id="1" name="image3.png"/>
+            <wp:docPr descr="monstreschoisis.png" id="2" name="image5.png"/>
             <a:graphic>
               <a:graphicData uri="http://schemas.openxmlformats.org/drawingml/2006/picture">
                 <pic:pic>
                   <pic:nvPicPr>
-                    <pic:cNvPr descr="monstreschoisis.png" id="0" name="image3.png"/>
+                    <pic:cNvPr descr="monstreschoisis.png" id="0" name="image5.png"/>
                     <pic:cNvPicPr preferRelativeResize="0"/>
                   </pic:nvPicPr>
                   <pic:blipFill>
@@ -484,7 +484,7 @@
         <w:contextualSpacing w:val="0"/>
         <w:rPr/>
       </w:pPr>
-      <w:bookmarkStart w:colFirst="0" w:colLast="0" w:name="_fhk3za7tgoci" w:id="5"/>
+      <w:bookmarkStart w:colFirst="0" w:colLast="0" w:name="_z4ryh0mxks03" w:id="5"/>
       <w:bookmarkEnd w:id="5"/>
       <w:r>
         <w:rPr>
@@ -496,22 +496,7 @@
     <w:p>
       <w:pPr>
         <w:contextualSpacing w:val="0"/>
-        <w:rPr>
-          <w:rFonts w:ascii="Proxima Nova" w:cs="Proxima Nova" w:eastAsia="Proxima Nova" w:hAnsi="Proxima Nova"/>
-        </w:rPr>
-      </w:pPr>
-      <w:r>
-        <w:rPr>
-          <w:rtl w:val="0"/>
-        </w:rPr>
-      </w:r>
-    </w:p>
-    <w:p>
-      <w:pPr>
-        <w:contextualSpacing w:val="0"/>
-        <w:rPr>
-          <w:rFonts w:ascii="Proxima Nova" w:cs="Proxima Nova" w:eastAsia="Proxima Nova" w:hAnsi="Proxima Nova"/>
-        </w:rPr>
+        <w:rPr/>
       </w:pPr>
       <w:r>
         <w:rPr>
@@ -529,39 +514,30 @@
       <w:sdtContent>
         <w:p>
           <w:pPr>
-            <w:numPr>
-              <w:ilvl w:val="0"/>
-              <w:numId w:val="2"/>
-            </w:numPr>
             <w:tabs>
               <w:tab w:val="right" w:pos="9025.511811023624"/>
             </w:tabs>
-            <w:spacing w:before="80" w:line="240" w:lineRule="auto"/>
-            <w:ind w:left="720" w:hanging="360"/>
-            <w:contextualSpacing w:val="1"/>
-            <w:rPr>
-              <w:rFonts w:ascii="Proxima Nova" w:cs="Proxima Nova" w:eastAsia="Proxima Nova" w:hAnsi="Proxima Nova"/>
-              <w:b w:val="1"/>
-            </w:rPr>
+            <w:spacing w:before="200" w:line="240" w:lineRule="auto"/>
+            <w:ind w:left="0" w:firstLine="0"/>
+            <w:contextualSpacing w:val="0"/>
+            <w:rPr/>
           </w:pPr>
           <w:r>
             <w:fldChar w:fldCharType="begin"/>
             <w:instrText xml:space="preserve"> TOC \h \u \z </w:instrText>
             <w:fldChar w:fldCharType="separate"/>
           </w:r>
-          <w:hyperlink w:anchor="_91l56hi50gbe">
-            <w:r>
-              <w:rPr>
-                <w:rFonts w:ascii="Proxima Nova" w:cs="Proxima Nova" w:eastAsia="Proxima Nova" w:hAnsi="Proxima Nova"/>
+          <w:hyperlink w:anchor="_z4ryh0mxks03">
+            <w:r>
+              <w:rPr>
                 <w:b w:val="1"/>
                 <w:rtl w:val="0"/>
               </w:rPr>
-              <w:t xml:space="preserve">Présentation générale</w:t>
+              <w:t xml:space="preserve">Table des matières</w:t>
             </w:r>
           </w:hyperlink>
           <w:r>
             <w:rPr>
-              <w:rFonts w:ascii="Proxima Nova" w:cs="Proxima Nova" w:eastAsia="Proxima Nova" w:hAnsi="Proxima Nova"/>
               <w:b w:val="1"/>
               <w:rtl w:val="0"/>
             </w:rPr>
@@ -569,12 +545,11 @@
           </w:r>
           <w:r>
             <w:fldChar w:fldCharType="begin"/>
-            <w:instrText xml:space="preserve"> PAGEREF _91l56hi50gbe \h </w:instrText>
+            <w:instrText xml:space="preserve"> PAGEREF _z4ryh0mxks03 \h </w:instrText>
             <w:fldChar w:fldCharType="separate"/>
           </w:r>
           <w:r>
             <w:rPr>
-              <w:rFonts w:ascii="Proxima Nova" w:cs="Proxima Nova" w:eastAsia="Proxima Nova" w:hAnsi="Proxima Nova"/>
               <w:b w:val="1"/>
               <w:rtl w:val="0"/>
             </w:rPr>
@@ -594,100 +569,35 @@
             <w:tabs>
               <w:tab w:val="right" w:pos="9025.511811023624"/>
             </w:tabs>
-            <w:spacing w:before="60" w:line="240" w:lineRule="auto"/>
-            <w:ind w:left="360" w:firstLine="360"/>
+            <w:spacing w:before="200" w:line="240" w:lineRule="auto"/>
+            <w:ind w:left="0" w:firstLine="0"/>
             <w:contextualSpacing w:val="0"/>
-            <w:rPr>
-              <w:rFonts w:ascii="Proxima Nova" w:cs="Proxima Nova" w:eastAsia="Proxima Nova" w:hAnsi="Proxima Nova"/>
-            </w:rPr>
+            <w:rPr/>
           </w:pPr>
-          <w:r>
-            <w:rPr>
-              <w:rFonts w:ascii="Proxima Nova" w:cs="Proxima Nova" w:eastAsia="Proxima Nova" w:hAnsi="Proxima Nova"/>
-              <w:rtl w:val="0"/>
-            </w:rPr>
-            <w:t xml:space="preserve">1.1. </w:t>
-          </w:r>
-          <w:hyperlink w:anchor="_kx7gnecg3x0z">
-            <w:r>
-              <w:rPr>
-                <w:rFonts w:ascii="Proxima Nova" w:cs="Proxima Nova" w:eastAsia="Proxima Nova" w:hAnsi="Proxima Nova"/>
-                <w:rtl w:val="0"/>
-              </w:rPr>
-              <w:t xml:space="preserve">Prologue</w:t>
+          <w:hyperlink w:anchor="_91l56hi50gbe">
+            <w:r>
+              <w:rPr>
+                <w:b w:val="1"/>
+                <w:rtl w:val="0"/>
+              </w:rPr>
+              <w:t xml:space="preserve">1. Présentation générale</w:t>
             </w:r>
           </w:hyperlink>
           <w:r>
             <w:rPr>
-              <w:rFonts w:ascii="Proxima Nova" w:cs="Proxima Nova" w:eastAsia="Proxima Nova" w:hAnsi="Proxima Nova"/>
+              <w:b w:val="1"/>
               <w:rtl w:val="0"/>
             </w:rPr>
             <w:tab/>
           </w:r>
           <w:r>
             <w:fldChar w:fldCharType="begin"/>
-            <w:instrText xml:space="preserve"> PAGEREF _kx7gnecg3x0z \h </w:instrText>
+            <w:instrText xml:space="preserve"> PAGEREF _91l56hi50gbe \h </w:instrText>
             <w:fldChar w:fldCharType="separate"/>
           </w:r>
           <w:r>
             <w:rPr>
-              <w:rFonts w:ascii="Proxima Nova" w:cs="Proxima Nova" w:eastAsia="Proxima Nova" w:hAnsi="Proxima Nova"/>
-              <w:rtl w:val="0"/>
-            </w:rPr>
-            <w:t xml:space="preserve">2</w:t>
-          </w:r>
-          <w:r>
-            <w:fldChar w:fldCharType="end"/>
-          </w:r>
-          <w:r>
-            <w:rPr>
-              <w:rtl w:val="0"/>
-            </w:rPr>
-          </w:r>
-        </w:p>
-        <w:p>
-          <w:pPr>
-            <w:tabs>
-              <w:tab w:val="right" w:pos="9025.511811023624"/>
-            </w:tabs>
-            <w:spacing w:before="60" w:line="240" w:lineRule="auto"/>
-            <w:ind w:left="360" w:firstLine="360"/>
-            <w:contextualSpacing w:val="0"/>
-            <w:rPr>
-              <w:rFonts w:ascii="Proxima Nova" w:cs="Proxima Nova" w:eastAsia="Proxima Nova" w:hAnsi="Proxima Nova"/>
-            </w:rPr>
-          </w:pPr>
-          <w:r>
-            <w:rPr>
-              <w:rFonts w:ascii="Proxima Nova" w:cs="Proxima Nova" w:eastAsia="Proxima Nova" w:hAnsi="Proxima Nova"/>
-              <w:rtl w:val="0"/>
-            </w:rPr>
-            <w:t xml:space="preserve">1.2. </w:t>
-          </w:r>
-          <w:hyperlink w:anchor="_2b9gkrj1fiou">
-            <w:r>
-              <w:rPr>
-                <w:rFonts w:ascii="Proxima Nova" w:cs="Proxima Nova" w:eastAsia="Proxima Nova" w:hAnsi="Proxima Nova"/>
-                <w:rtl w:val="0"/>
-              </w:rPr>
-              <w:t xml:space="preserve">Archétype</w:t>
-            </w:r>
-          </w:hyperlink>
-          <w:r>
-            <w:rPr>
-              <w:rFonts w:ascii="Proxima Nova" w:cs="Proxima Nova" w:eastAsia="Proxima Nova" w:hAnsi="Proxima Nova"/>
-              <w:rtl w:val="0"/>
-            </w:rPr>
-            <w:tab/>
-          </w:r>
-          <w:r>
-            <w:fldChar w:fldCharType="begin"/>
-            <w:instrText xml:space="preserve"> PAGEREF _2b9gkrj1fiou \h </w:instrText>
-            <w:fldChar w:fldCharType="separate"/>
-          </w:r>
-          <w:r>
-            <w:rPr>
-              <w:rFonts w:ascii="Proxima Nova" w:cs="Proxima Nova" w:eastAsia="Proxima Nova" w:hAnsi="Proxima Nova"/>
+              <w:b w:val="1"/>
               <w:rtl w:val="0"/>
             </w:rPr>
             <w:t xml:space="preserve">3</w:t>
@@ -707,43 +617,31 @@
               <w:tab w:val="right" w:pos="9025.511811023624"/>
             </w:tabs>
             <w:spacing w:before="60" w:line="240" w:lineRule="auto"/>
-            <w:ind w:left="360" w:firstLine="360"/>
+            <w:ind w:left="360" w:firstLine="0"/>
             <w:contextualSpacing w:val="0"/>
-            <w:rPr>
-              <w:rFonts w:ascii="Proxima Nova" w:cs="Proxima Nova" w:eastAsia="Proxima Nova" w:hAnsi="Proxima Nova"/>
-            </w:rPr>
+            <w:rPr/>
           </w:pPr>
-          <w:r>
-            <w:rPr>
-              <w:rFonts w:ascii="Proxima Nova" w:cs="Proxima Nova" w:eastAsia="Proxima Nova" w:hAnsi="Proxima Nova"/>
-              <w:rtl w:val="0"/>
-            </w:rPr>
-            <w:t xml:space="preserve">1.3. </w:t>
-          </w:r>
-          <w:hyperlink w:anchor="_j3sxjlk7q7ay">
-            <w:r>
-              <w:rPr>
-                <w:rFonts w:ascii="Proxima Nova" w:cs="Proxima Nova" w:eastAsia="Proxima Nova" w:hAnsi="Proxima Nova"/>
-                <w:rtl w:val="0"/>
-              </w:rPr>
-              <w:t xml:space="preserve">Règles du jeu</w:t>
+          <w:hyperlink w:anchor="_kx7gnecg3x0z">
+            <w:r>
+              <w:rPr>
+                <w:rtl w:val="0"/>
+              </w:rPr>
+              <w:t xml:space="preserve">1.1. Prologue</w:t>
             </w:r>
           </w:hyperlink>
           <w:r>
             <w:rPr>
-              <w:rFonts w:ascii="Proxima Nova" w:cs="Proxima Nova" w:eastAsia="Proxima Nova" w:hAnsi="Proxima Nova"/>
               <w:rtl w:val="0"/>
             </w:rPr>
             <w:tab/>
           </w:r>
           <w:r>
             <w:fldChar w:fldCharType="begin"/>
-            <w:instrText xml:space="preserve"> PAGEREF _j3sxjlk7q7ay \h </w:instrText>
+            <w:instrText xml:space="preserve"> PAGEREF _kx7gnecg3x0z \h </w:instrText>
             <w:fldChar w:fldCharType="separate"/>
           </w:r>
           <w:r>
             <w:rPr>
-              <w:rFonts w:ascii="Proxima Nova" w:cs="Proxima Nova" w:eastAsia="Proxima Nova" w:hAnsi="Proxima Nova"/>
               <w:rtl w:val="0"/>
             </w:rPr>
             <w:t xml:space="preserve">3</w:t>
@@ -762,32 +660,109 @@
             <w:tabs>
               <w:tab w:val="right" w:pos="9025.511811023624"/>
             </w:tabs>
-            <w:spacing w:after="80" w:before="60" w:line="240" w:lineRule="auto"/>
-            <w:ind w:left="360" w:firstLine="360"/>
+            <w:spacing w:before="60" w:line="240" w:lineRule="auto"/>
+            <w:ind w:left="360" w:firstLine="0"/>
             <w:contextualSpacing w:val="0"/>
-            <w:rPr>
-              <w:rFonts w:ascii="Proxima Nova" w:cs="Proxima Nova" w:eastAsia="Proxima Nova" w:hAnsi="Proxima Nova"/>
-            </w:rPr>
+            <w:rPr/>
           </w:pPr>
-          <w:r>
-            <w:rPr>
-              <w:rFonts w:ascii="Proxima Nova" w:cs="Proxima Nova" w:eastAsia="Proxima Nova" w:hAnsi="Proxima Nova"/>
-              <w:rtl w:val="0"/>
-            </w:rPr>
-            <w:t xml:space="preserve">1.4. </w:t>
-          </w:r>
-          <w:hyperlink w:anchor="_84f1qgny8774">
-            <w:r>
-              <w:rPr>
-                <w:rFonts w:ascii="Proxima Nova" w:cs="Proxima Nova" w:eastAsia="Proxima Nova" w:hAnsi="Proxima Nova"/>
-                <w:rtl w:val="0"/>
-              </w:rPr>
-              <w:t xml:space="preserve">Ressources</w:t>
+          <w:hyperlink w:anchor="_2b9gkrj1fiou">
+            <w:r>
+              <w:rPr>
+                <w:rtl w:val="0"/>
+              </w:rPr>
+              <w:t xml:space="preserve">1.2. Archétype</w:t>
             </w:r>
           </w:hyperlink>
           <w:r>
             <w:rPr>
-              <w:rFonts w:ascii="Proxima Nova" w:cs="Proxima Nova" w:eastAsia="Proxima Nova" w:hAnsi="Proxima Nova"/>
+              <w:rtl w:val="0"/>
+            </w:rPr>
+            <w:tab/>
+          </w:r>
+          <w:r>
+            <w:fldChar w:fldCharType="begin"/>
+            <w:instrText xml:space="preserve"> PAGEREF _2b9gkrj1fiou \h </w:instrText>
+            <w:fldChar w:fldCharType="separate"/>
+          </w:r>
+          <w:r>
+            <w:rPr>
+              <w:rtl w:val="0"/>
+            </w:rPr>
+            <w:t xml:space="preserve">3</w:t>
+          </w:r>
+          <w:r>
+            <w:fldChar w:fldCharType="end"/>
+          </w:r>
+          <w:r>
+            <w:rPr>
+              <w:rtl w:val="0"/>
+            </w:rPr>
+          </w:r>
+        </w:p>
+        <w:p>
+          <w:pPr>
+            <w:tabs>
+              <w:tab w:val="right" w:pos="9025.511811023624"/>
+            </w:tabs>
+            <w:spacing w:before="60" w:line="240" w:lineRule="auto"/>
+            <w:ind w:left="360" w:firstLine="0"/>
+            <w:contextualSpacing w:val="0"/>
+            <w:rPr/>
+          </w:pPr>
+          <w:hyperlink w:anchor="_j3sxjlk7q7ay">
+            <w:r>
+              <w:rPr>
+                <w:rtl w:val="0"/>
+              </w:rPr>
+              <w:t xml:space="preserve">1.3. Règles du jeu</w:t>
+            </w:r>
+          </w:hyperlink>
+          <w:r>
+            <w:rPr>
+              <w:rtl w:val="0"/>
+            </w:rPr>
+            <w:tab/>
+          </w:r>
+          <w:r>
+            <w:fldChar w:fldCharType="begin"/>
+            <w:instrText xml:space="preserve"> PAGEREF _j3sxjlk7q7ay \h </w:instrText>
+            <w:fldChar w:fldCharType="separate"/>
+          </w:r>
+          <w:r>
+            <w:rPr>
+              <w:rtl w:val="0"/>
+            </w:rPr>
+            <w:t xml:space="preserve">3</w:t>
+          </w:r>
+          <w:r>
+            <w:fldChar w:fldCharType="end"/>
+          </w:r>
+          <w:r>
+            <w:rPr>
+              <w:rtl w:val="0"/>
+            </w:rPr>
+          </w:r>
+        </w:p>
+        <w:p>
+          <w:pPr>
+            <w:tabs>
+              <w:tab w:val="right" w:pos="9025.511811023624"/>
+            </w:tabs>
+            <w:spacing w:before="60" w:line="240" w:lineRule="auto"/>
+            <w:ind w:left="360" w:firstLine="0"/>
+            <w:contextualSpacing w:val="0"/>
+            <w:rPr/>
+          </w:pPr>
+          <w:hyperlink w:anchor="_84f1qgny8774">
+            <w:r>
+              <w:rPr>
+                <w:rtl w:val="0"/>
+              </w:rPr>
+              <w:t xml:space="preserve">1.4. Ressources</w:t>
+            </w:r>
+          </w:hyperlink>
+          <w:r>
+            <w:rPr>
               <w:rtl w:val="0"/>
             </w:rPr>
             <w:tab/>
@@ -799,10 +774,276 @@
           </w:r>
           <w:r>
             <w:rPr>
-              <w:rFonts w:ascii="Proxima Nova" w:cs="Proxima Nova" w:eastAsia="Proxima Nova" w:hAnsi="Proxima Nova"/>
               <w:rtl w:val="0"/>
             </w:rPr>
             <w:t xml:space="preserve">6</w:t>
+          </w:r>
+          <w:r>
+            <w:fldChar w:fldCharType="end"/>
+          </w:r>
+          <w:r>
+            <w:rPr>
+              <w:rtl w:val="0"/>
+            </w:rPr>
+          </w:r>
+        </w:p>
+        <w:p>
+          <w:pPr>
+            <w:tabs>
+              <w:tab w:val="right" w:pos="9025.511811023624"/>
+            </w:tabs>
+            <w:spacing w:before="200" w:line="240" w:lineRule="auto"/>
+            <w:ind w:left="0" w:firstLine="0"/>
+            <w:contextualSpacing w:val="0"/>
+            <w:rPr/>
+          </w:pPr>
+          <w:hyperlink w:anchor="_azlpaebh2a40">
+            <w:r>
+              <w:rPr>
+                <w:b w:val="1"/>
+                <w:rtl w:val="0"/>
+              </w:rPr>
+              <w:t xml:space="preserve">2. Description et conception des états</w:t>
+            </w:r>
+          </w:hyperlink>
+          <w:r>
+            <w:rPr>
+              <w:b w:val="1"/>
+              <w:rtl w:val="0"/>
+            </w:rPr>
+            <w:tab/>
+          </w:r>
+          <w:r>
+            <w:fldChar w:fldCharType="begin"/>
+            <w:instrText xml:space="preserve"> PAGEREF _azlpaebh2a40 \h </w:instrText>
+            <w:fldChar w:fldCharType="separate"/>
+          </w:r>
+          <w:r>
+            <w:rPr>
+              <w:b w:val="1"/>
+              <w:rtl w:val="0"/>
+            </w:rPr>
+            <w:t xml:space="preserve">8</w:t>
+          </w:r>
+          <w:r>
+            <w:fldChar w:fldCharType="end"/>
+          </w:r>
+          <w:r>
+            <w:rPr>
+              <w:rtl w:val="0"/>
+            </w:rPr>
+          </w:r>
+        </w:p>
+        <w:p>
+          <w:pPr>
+            <w:tabs>
+              <w:tab w:val="right" w:pos="9025.511811023624"/>
+            </w:tabs>
+            <w:spacing w:before="60" w:line="240" w:lineRule="auto"/>
+            <w:ind w:left="360" w:firstLine="0"/>
+            <w:contextualSpacing w:val="0"/>
+            <w:rPr/>
+          </w:pPr>
+          <w:hyperlink w:anchor="_6sw6a383h2bh">
+            <w:r>
+              <w:rPr>
+                <w:rtl w:val="0"/>
+              </w:rPr>
+              <w:t xml:space="preserve">2.1. Description des états</w:t>
+            </w:r>
+          </w:hyperlink>
+          <w:r>
+            <w:rPr>
+              <w:rtl w:val="0"/>
+            </w:rPr>
+            <w:tab/>
+          </w:r>
+          <w:r>
+            <w:fldChar w:fldCharType="begin"/>
+            <w:instrText xml:space="preserve"> PAGEREF _6sw6a383h2bh \h </w:instrText>
+            <w:fldChar w:fldCharType="separate"/>
+          </w:r>
+          <w:r>
+            <w:rPr>
+              <w:rtl w:val="0"/>
+            </w:rPr>
+            <w:t xml:space="preserve">8</w:t>
+          </w:r>
+          <w:r>
+            <w:fldChar w:fldCharType="end"/>
+          </w:r>
+          <w:r>
+            <w:rPr>
+              <w:rtl w:val="0"/>
+            </w:rPr>
+          </w:r>
+        </w:p>
+        <w:p>
+          <w:pPr>
+            <w:tabs>
+              <w:tab w:val="right" w:pos="9025.511811023624"/>
+            </w:tabs>
+            <w:spacing w:before="60" w:line="240" w:lineRule="auto"/>
+            <w:ind w:left="720" w:firstLine="0"/>
+            <w:contextualSpacing w:val="0"/>
+            <w:rPr/>
+          </w:pPr>
+          <w:hyperlink w:anchor="_4fx51qw42sgp">
+            <w:r>
+              <w:rPr>
+                <w:rtl w:val="0"/>
+              </w:rPr>
+              <w:t xml:space="preserve">2.1.1. Etat des éléments fixes</w:t>
+            </w:r>
+          </w:hyperlink>
+          <w:r>
+            <w:rPr>
+              <w:rtl w:val="0"/>
+            </w:rPr>
+            <w:tab/>
+          </w:r>
+          <w:r>
+            <w:fldChar w:fldCharType="begin"/>
+            <w:instrText xml:space="preserve"> PAGEREF _4fx51qw42sgp \h </w:instrText>
+            <w:fldChar w:fldCharType="separate"/>
+          </w:r>
+          <w:r>
+            <w:rPr>
+              <w:rtl w:val="0"/>
+            </w:rPr>
+            <w:t xml:space="preserve">9</w:t>
+          </w:r>
+          <w:r>
+            <w:fldChar w:fldCharType="end"/>
+          </w:r>
+          <w:r>
+            <w:rPr>
+              <w:rtl w:val="0"/>
+            </w:rPr>
+          </w:r>
+        </w:p>
+        <w:p>
+          <w:pPr>
+            <w:tabs>
+              <w:tab w:val="right" w:pos="9025.511811023624"/>
+            </w:tabs>
+            <w:spacing w:before="60" w:line="240" w:lineRule="auto"/>
+            <w:ind w:left="720" w:firstLine="0"/>
+            <w:contextualSpacing w:val="0"/>
+            <w:rPr/>
+          </w:pPr>
+          <w:hyperlink w:anchor="_agpjntr3wk2r">
+            <w:r>
+              <w:rPr>
+                <w:rtl w:val="0"/>
+              </w:rPr>
+              <w:t xml:space="preserve">2.1.2. Etat des éléments déplaçables</w:t>
+            </w:r>
+          </w:hyperlink>
+          <w:r>
+            <w:rPr>
+              <w:rtl w:val="0"/>
+            </w:rPr>
+            <w:tab/>
+          </w:r>
+          <w:r>
+            <w:fldChar w:fldCharType="begin"/>
+            <w:instrText xml:space="preserve"> PAGEREF _agpjntr3wk2r \h </w:instrText>
+            <w:fldChar w:fldCharType="separate"/>
+          </w:r>
+          <w:r>
+            <w:rPr>
+              <w:rtl w:val="0"/>
+            </w:rPr>
+            <w:t xml:space="preserve">10</w:t>
+          </w:r>
+          <w:r>
+            <w:fldChar w:fldCharType="end"/>
+          </w:r>
+          <w:r>
+            <w:rPr>
+              <w:rtl w:val="0"/>
+            </w:rPr>
+          </w:r>
+        </w:p>
+        <w:p>
+          <w:pPr>
+            <w:tabs>
+              <w:tab w:val="right" w:pos="9025.511811023624"/>
+            </w:tabs>
+            <w:spacing w:before="60" w:line="240" w:lineRule="auto"/>
+            <w:ind w:left="720" w:firstLine="0"/>
+            <w:contextualSpacing w:val="0"/>
+            <w:rPr/>
+          </w:pPr>
+          <w:hyperlink w:anchor="_7y7ik7e3kn0g">
+            <w:r>
+              <w:rPr>
+                <w:rtl w:val="0"/>
+              </w:rPr>
+              <w:t xml:space="preserve">2.1.3. Etat général</w:t>
+            </w:r>
+          </w:hyperlink>
+          <w:r>
+            <w:rPr>
+              <w:rtl w:val="0"/>
+            </w:rPr>
+            <w:tab/>
+          </w:r>
+          <w:r>
+            <w:fldChar w:fldCharType="begin"/>
+            <w:instrText xml:space="preserve"> PAGEREF _7y7ik7e3kn0g \h </w:instrText>
+            <w:fldChar w:fldCharType="separate"/>
+          </w:r>
+          <w:r>
+            <w:rPr>
+              <w:rtl w:val="0"/>
+            </w:rPr>
+            <w:t xml:space="preserve">10</w:t>
+          </w:r>
+          <w:r>
+            <w:fldChar w:fldCharType="end"/>
+          </w:r>
+          <w:r>
+            <w:rPr>
+              <w:rtl w:val="0"/>
+            </w:rPr>
+          </w:r>
+        </w:p>
+        <w:p>
+          <w:pPr>
+            <w:tabs>
+              <w:tab w:val="right" w:pos="9025.511811023624"/>
+            </w:tabs>
+            <w:spacing w:after="80" w:before="60" w:line="240" w:lineRule="auto"/>
+            <w:ind w:left="360" w:firstLine="0"/>
+            <w:contextualSpacing w:val="0"/>
+            <w:rPr/>
+          </w:pPr>
+          <w:hyperlink w:anchor="_t8od10stayp5">
+            <w:r>
+              <w:rPr>
+                <w:rtl w:val="0"/>
+              </w:rPr>
+              <w:t xml:space="preserve">2.2. Conception Logicielle</w:t>
+            </w:r>
+          </w:hyperlink>
+          <w:r>
+            <w:rPr>
+              <w:rtl w:val="0"/>
+            </w:rPr>
+            <w:tab/>
+          </w:r>
+          <w:r>
+            <w:fldChar w:fldCharType="begin"/>
+            <w:instrText xml:space="preserve"> PAGEREF _t8od10stayp5 \h </w:instrText>
+            <w:fldChar w:fldCharType="separate"/>
+          </w:r>
+          <w:r>
+            <w:rPr>
+              <w:rtl w:val="0"/>
+            </w:rPr>
+            <w:t xml:space="preserve">10</w:t>
           </w:r>
           <w:r>
             <w:fldChar w:fldCharType="end"/>
@@ -1236,95 +1477,9 @@
     </w:p>
     <w:p>
       <w:pPr>
-        <w:contextualSpacing w:val="0"/>
-        <w:rPr>
-          <w:rFonts w:ascii="Proxima Nova" w:cs="Proxima Nova" w:eastAsia="Proxima Nova" w:hAnsi="Proxima Nova"/>
-        </w:rPr>
-      </w:pPr>
-      <w:r>
-        <w:rPr>
-          <w:rtl w:val="0"/>
-        </w:rPr>
-      </w:r>
-    </w:p>
-    <w:p>
-      <w:pPr>
-        <w:contextualSpacing w:val="0"/>
-        <w:rPr>
-          <w:rFonts w:ascii="Proxima Nova" w:cs="Proxima Nova" w:eastAsia="Proxima Nova" w:hAnsi="Proxima Nova"/>
-        </w:rPr>
-      </w:pPr>
-      <w:r>
-        <w:rPr>
-          <w:rtl w:val="0"/>
-        </w:rPr>
-      </w:r>
-    </w:p>
-    <w:p>
-      <w:pPr>
-        <w:contextualSpacing w:val="0"/>
-        <w:rPr>
-          <w:rFonts w:ascii="Proxima Nova" w:cs="Proxima Nova" w:eastAsia="Proxima Nova" w:hAnsi="Proxima Nova"/>
-        </w:rPr>
-      </w:pPr>
-      <w:r>
-        <w:rPr>
-          <w:rtl w:val="0"/>
-        </w:rPr>
-      </w:r>
-    </w:p>
-    <w:p>
-      <w:pPr>
-        <w:contextualSpacing w:val="0"/>
-        <w:rPr>
-          <w:rFonts w:ascii="Proxima Nova" w:cs="Proxima Nova" w:eastAsia="Proxima Nova" w:hAnsi="Proxima Nova"/>
-        </w:rPr>
-      </w:pPr>
-      <w:r>
-        <w:rPr>
-          <w:rtl w:val="0"/>
-        </w:rPr>
-      </w:r>
-    </w:p>
-    <w:p>
-      <w:pPr>
-        <w:contextualSpacing w:val="0"/>
-        <w:rPr>
-          <w:rFonts w:ascii="Proxima Nova" w:cs="Proxima Nova" w:eastAsia="Proxima Nova" w:hAnsi="Proxima Nova"/>
-        </w:rPr>
-      </w:pPr>
-      <w:r>
-        <w:rPr>
-          <w:rtl w:val="0"/>
-        </w:rPr>
-      </w:r>
-    </w:p>
-    <w:p>
-      <w:pPr>
-        <w:contextualSpacing w:val="0"/>
-        <w:rPr>
-          <w:rFonts w:ascii="Proxima Nova" w:cs="Proxima Nova" w:eastAsia="Proxima Nova" w:hAnsi="Proxima Nova"/>
-        </w:rPr>
-      </w:pPr>
-      <w:r>
-        <w:rPr>
-          <w:rtl w:val="0"/>
-        </w:rPr>
-      </w:r>
-    </w:p>
-    <w:p>
-      <w:pPr>
         <w:pStyle w:val="Heading1"/>
-        <w:numPr>
-          <w:ilvl w:val="0"/>
-          <w:numId w:val="3"/>
-        </w:numPr>
-        <w:rPr>
-          <w:rFonts w:ascii="Proxima Nova" w:cs="Proxima Nova" w:eastAsia="Proxima Nova" w:hAnsi="Proxima Nova"/>
-          <w:color w:val="990000"/>
-          <w:sz w:val="36"/>
-          <w:szCs w:val="36"/>
-        </w:rPr>
+        <w:contextualSpacing w:val="0"/>
+        <w:rPr/>
       </w:pPr>
       <w:bookmarkStart w:colFirst="0" w:colLast="0" w:name="_91l56hi50gbe" w:id="6"/>
       <w:bookmarkEnd w:id="6"/>
@@ -1332,7 +1487,7 @@
         <w:rPr>
           <w:rtl w:val="0"/>
         </w:rPr>
-        <w:t xml:space="preserve">Présentation générale</w:t>
+        <w:t xml:space="preserve">1. Présentation générale</w:t>
       </w:r>
     </w:p>
     <w:p>
@@ -1351,16 +1506,8 @@
     <w:p>
       <w:pPr>
         <w:pStyle w:val="Heading2"/>
-        <w:numPr>
-          <w:ilvl w:val="1"/>
-          <w:numId w:val="3"/>
-        </w:numPr>
-        <w:rPr>
-          <w:rFonts w:ascii="Proxima Nova" w:cs="Proxima Nova" w:eastAsia="Proxima Nova" w:hAnsi="Proxima Nova"/>
-          <w:color w:val="e69138"/>
-          <w:sz w:val="28"/>
-          <w:szCs w:val="28"/>
-        </w:rPr>
+        <w:contextualSpacing w:val="0"/>
+        <w:rPr/>
       </w:pPr>
       <w:bookmarkStart w:colFirst="0" w:colLast="0" w:name="_kx7gnecg3x0z" w:id="7"/>
       <w:bookmarkEnd w:id="7"/>
@@ -1368,12 +1515,7 @@
         <w:rPr>
           <w:rtl w:val="0"/>
         </w:rPr>
-        <w:t xml:space="preserve">Prologue</w:t>
-      </w:r>
-      <w:r>
-        <w:rPr>
-          <w:rtl w:val="0"/>
-        </w:rPr>
+        <w:t xml:space="preserve">1.1. Prologue</w:t>
       </w:r>
     </w:p>
     <w:p>
@@ -1458,24 +1600,16 @@
     <w:p>
       <w:pPr>
         <w:pStyle w:val="Heading2"/>
-        <w:numPr>
-          <w:ilvl w:val="1"/>
-          <w:numId w:val="3"/>
-        </w:numPr>
-        <w:ind w:left="1440" w:hanging="360"/>
-        <w:contextualSpacing w:val="1"/>
-        <w:rPr>
-          <w:rFonts w:ascii="Proxima Nova" w:cs="Proxima Nova" w:eastAsia="Proxima Nova" w:hAnsi="Proxima Nova"/>
-        </w:rPr>
+        <w:contextualSpacing w:val="0"/>
+        <w:rPr/>
       </w:pPr>
       <w:bookmarkStart w:colFirst="0" w:colLast="0" w:name="_2b9gkrj1fiou" w:id="8"/>
       <w:bookmarkEnd w:id="8"/>
       <w:r>
         <w:rPr>
-          <w:rFonts w:ascii="Proxima Nova" w:cs="Proxima Nova" w:eastAsia="Proxima Nova" w:hAnsi="Proxima Nova"/>
-          <w:rtl w:val="0"/>
-        </w:rPr>
-        <w:t xml:space="preserve">Archétype</w:t>
+          <w:rtl w:val="0"/>
+        </w:rPr>
+        <w:t xml:space="preserve">1.2. Archétype</w:t>
       </w:r>
     </w:p>
     <w:p>
@@ -1526,24 +1660,16 @@
     <w:p>
       <w:pPr>
         <w:pStyle w:val="Heading2"/>
-        <w:numPr>
-          <w:ilvl w:val="1"/>
-          <w:numId w:val="3"/>
-        </w:numPr>
-        <w:ind w:left="1440" w:hanging="360"/>
-        <w:contextualSpacing w:val="1"/>
-        <w:rPr>
-          <w:rFonts w:ascii="Proxima Nova" w:cs="Proxima Nova" w:eastAsia="Proxima Nova" w:hAnsi="Proxima Nova"/>
-        </w:rPr>
+        <w:contextualSpacing w:val="0"/>
+        <w:rPr/>
       </w:pPr>
       <w:bookmarkStart w:colFirst="0" w:colLast="0" w:name="_j3sxjlk7q7ay" w:id="9"/>
       <w:bookmarkEnd w:id="9"/>
       <w:r>
         <w:rPr>
-          <w:rFonts w:ascii="Proxima Nova" w:cs="Proxima Nova" w:eastAsia="Proxima Nova" w:hAnsi="Proxima Nova"/>
-          <w:rtl w:val="0"/>
-        </w:rPr>
-        <w:t xml:space="preserve">Règles du jeu</w:t>
+          <w:rtl w:val="0"/>
+        </w:rPr>
+        <w:t xml:space="preserve">1.3. Règles du jeu</w:t>
       </w:r>
     </w:p>
     <w:p>
@@ -1575,22 +1701,20 @@
           <w:rFonts w:ascii="Proxima Nova" w:cs="Proxima Nova" w:eastAsia="Proxima Nova" w:hAnsi="Proxima Nova"/>
           <w:rtl w:val="0"/>
         </w:rPr>
-        <w:t xml:space="preserve">Le jeu se déroule sur un plan de base divisé en un nombre fixé de 31 cellules hexagonales. La majorité des cellules se regroupent en zones (zone sable, zone herbe, zone boue). Néanmoins quelques cellules sont spéciales et offrent des avantages une fois qu’elles sont conquises. Il s’agit du ciel, du pot de sucreries, du barbecue, et de la piscine. En contrepartie, elles sont aussi plus difficiles à conquérir, dans la mesure où il faut avoir accumulé un certain nombre de ressources pour pouvoir y accéder. (Cf figure 1 ci-dessous) Le plan est généré aléatoirement et change à chaque partie. </w:t>
-      </w:r>
-    </w:p>
-    <w:p>
-      <w:pPr>
-        <w:spacing w:line="240" w:lineRule="auto"/>
-        <w:contextualSpacing w:val="0"/>
-        <w:jc w:val="both"/>
-        <w:rPr>
-          <w:rFonts w:ascii="Proxima Nova" w:cs="Proxima Nova" w:eastAsia="Proxima Nova" w:hAnsi="Proxima Nova"/>
-        </w:rPr>
-      </w:pPr>
-      <w:r>
-        <w:rPr>
-          <w:rtl w:val="0"/>
-        </w:rPr>
+        <w:t xml:space="preserve">Le jeu se déroule sur un plan de base divisé en un nombre fixé de </w:t>
+      </w:r>
+      <w:r>
+        <w:rPr>
+          <w:rtl w:val="0"/>
+        </w:rPr>
+        <w:t xml:space="preserve">29</w:t>
+      </w:r>
+      <w:r>
+        <w:rPr>
+          <w:rFonts w:ascii="Proxima Nova" w:cs="Proxima Nova" w:eastAsia="Proxima Nova" w:hAnsi="Proxima Nova"/>
+          <w:rtl w:val="0"/>
+        </w:rPr>
+        <w:t xml:space="preserve"> cellules hexagonales. La majorité des cellules se regroupent en zones (zone sable, zone herbe, zone boue). Néanmoins quelques cellules sont spéciales et offrent des avantages une fois qu’elles sont conquises. Il s’agit du ciel, du pot de sucreries, du barbecue, et de la piscine. En contrepartie, elles sont aussi plus difficiles à conquérir, dans la mesure où il faut avoir accumulé un certain nombre de ressources pour pouvoir y accéder. (Cf figure 1 ci-dessous) Le plan est généré aléatoirement et change à chaque partie. </w:t>
       </w:r>
     </w:p>
     <w:p>
@@ -1959,7 +2083,22 @@
                 <w:b w:val="1"/>
                 <w:rtl w:val="0"/>
               </w:rPr>
-              <w:t xml:space="preserve">Avantage apporté (tous les 3 tours)</w:t>
+              <w:t xml:space="preserve">Avantage apporté (nécessi</w:t>
+            </w:r>
+            <w:r>
+              <w:rPr>
+                <w:b w:val="1"/>
+                <w:rtl w:val="0"/>
+              </w:rPr>
+              <w:t xml:space="preserve">te de dépenser les ressources listées à gauche à chaque utilisation</w:t>
+            </w:r>
+            <w:r>
+              <w:rPr>
+                <w:rFonts w:ascii="Proxima Nova" w:cs="Proxima Nova" w:eastAsia="Proxima Nova" w:hAnsi="Proxima Nova"/>
+                <w:b w:val="1"/>
+                <w:rtl w:val="0"/>
+              </w:rPr>
+              <w:t xml:space="preserve">)</w:t>
             </w:r>
           </w:p>
         </w:tc>
@@ -2073,7 +2212,7 @@
               <w:contextualSpacing w:val="0"/>
               <w:jc w:val="center"/>
               <w:rPr>
-                <w:rFonts w:ascii="Proxima Nova" w:cs="Proxima Nova" w:eastAsia="Proxima Nova" w:hAnsi="Proxima Nova"/>
+                <w:b w:val="1"/>
               </w:rPr>
             </w:pPr>
             <w:r>
@@ -2081,7 +2220,14 @@
                 <w:rFonts w:ascii="Proxima Nova" w:cs="Proxima Nova" w:eastAsia="Proxima Nova" w:hAnsi="Proxima Nova"/>
                 <w:rtl w:val="0"/>
               </w:rPr>
-              <w:t xml:space="preserve">Apport de ressources diverses A CHAQUE TOUR</w:t>
+              <w:t xml:space="preserve">Apport de ressources diverses </w:t>
+            </w:r>
+            <w:r>
+              <w:rPr>
+                <w:b w:val="1"/>
+                <w:rtl w:val="0"/>
+              </w:rPr>
+              <w:t xml:space="preserve">A CHAQUE TOUR</w:t>
             </w:r>
           </w:p>
         </w:tc>
@@ -2671,45 +2817,6 @@
           <w:rtl w:val="0"/>
         </w:rPr>
         <w:t xml:space="preserve">Avant le lancement de la partie, le joueur doit choisir le clan de créatures à contrôler. Il en existe 4 ayant chacun ses propres caractéristiques : les cuisiniers, les forgerons, les mineurs et les bûcherons. Lors des phases de conquête, chaque combat remporté génère un point de conquête, et lorsque le joueur cumule 8 points de conquête, il peut ordonner à l’une de ses créatures d’effectuer une capacité spéciale, soit un pillage qui permet de voler des ressources en plus d’attaquer, soit une attaque de zone qui affecte la cellule visée par la capacité. (Cf figure 2 ci-dessous pour le détail de ces capacités)</w:t>
-      </w:r>
-    </w:p>
-    <w:p>
-      <w:pPr>
-        <w:contextualSpacing w:val="0"/>
-        <w:rPr>
-          <w:rFonts w:ascii="Proxima Nova" w:cs="Proxima Nova" w:eastAsia="Proxima Nova" w:hAnsi="Proxima Nova"/>
-        </w:rPr>
-      </w:pPr>
-      <w:r>
-        <w:rPr>
-          <w:rtl w:val="0"/>
-        </w:rPr>
-      </w:r>
-    </w:p>
-    <w:p>
-      <w:pPr>
-        <w:contextualSpacing w:val="0"/>
-        <w:rPr>
-          <w:rFonts w:ascii="Proxima Nova" w:cs="Proxima Nova" w:eastAsia="Proxima Nova" w:hAnsi="Proxima Nova"/>
-        </w:rPr>
-      </w:pPr>
-      <w:r>
-        <w:rPr>
-          <w:rtl w:val="0"/>
-        </w:rPr>
-      </w:r>
-    </w:p>
-    <w:p>
-      <w:pPr>
-        <w:contextualSpacing w:val="0"/>
-        <w:rPr>
-          <w:rFonts w:ascii="Proxima Nova" w:cs="Proxima Nova" w:eastAsia="Proxima Nova" w:hAnsi="Proxima Nova"/>
-        </w:rPr>
-      </w:pPr>
-      <w:r>
-        <w:rPr>
-          <w:rtl w:val="0"/>
-        </w:rPr>
       </w:r>
     </w:p>
     <w:p>
@@ -3271,7 +3378,21 @@
                 <w:rFonts w:ascii="Proxima Nova" w:cs="Proxima Nova" w:eastAsia="Proxima Nova" w:hAnsi="Proxima Nova"/>
                 <w:rtl w:val="0"/>
               </w:rPr>
-              <w:t xml:space="preserve">Vole 2 quantités de bois à l’adversaire et tue une créature présente sur la cellule</w:t>
+              <w:t xml:space="preserve">Vole 2 quantités de</w:t>
+            </w:r>
+            <w:r>
+              <w:rPr>
+                <w:b w:val="1"/>
+                <w:rtl w:val="0"/>
+              </w:rPr>
+              <w:t xml:space="preserve"> bois</w:t>
+            </w:r>
+            <w:r>
+              <w:rPr>
+                <w:rFonts w:ascii="Proxima Nova" w:cs="Proxima Nova" w:eastAsia="Proxima Nova" w:hAnsi="Proxima Nova"/>
+                <w:rtl w:val="0"/>
+              </w:rPr>
+              <w:t xml:space="preserve"> à l’adversaire et tue une créature présente sur la cellule</w:t>
             </w:r>
           </w:p>
         </w:tc>
@@ -3651,7 +3772,7 @@
       <w:pPr>
         <w:numPr>
           <w:ilvl w:val="0"/>
-          <w:numId w:val="4"/>
+          <w:numId w:val="8"/>
         </w:numPr>
         <w:spacing w:line="240" w:lineRule="auto"/>
         <w:ind w:left="720" w:hanging="360"/>
@@ -3673,7 +3794,7 @@
       <w:pPr>
         <w:numPr>
           <w:ilvl w:val="0"/>
-          <w:numId w:val="4"/>
+          <w:numId w:val="8"/>
         </w:numPr>
         <w:spacing w:line="240" w:lineRule="auto"/>
         <w:ind w:left="720" w:hanging="360"/>
@@ -3695,7 +3816,7 @@
       <w:pPr>
         <w:numPr>
           <w:ilvl w:val="0"/>
-          <w:numId w:val="4"/>
+          <w:numId w:val="8"/>
         </w:numPr>
         <w:spacing w:line="240" w:lineRule="auto"/>
         <w:ind w:left="720" w:hanging="360"/>
@@ -3732,19 +3853,6 @@
     </w:p>
     <w:p>
       <w:pPr>
-        <w:contextualSpacing w:val="0"/>
-        <w:rPr>
-          <w:rFonts w:ascii="Proxima Nova" w:cs="Proxima Nova" w:eastAsia="Proxima Nova" w:hAnsi="Proxima Nova"/>
-        </w:rPr>
-      </w:pPr>
-      <w:r>
-        <w:rPr>
-          <w:rtl w:val="0"/>
-        </w:rPr>
-      </w:r>
-    </w:p>
-    <w:p>
-      <w:pPr>
         <w:ind w:left="0" w:firstLine="0"/>
         <w:contextualSpacing w:val="0"/>
         <w:rPr>
@@ -3865,24 +3973,16 @@
     <w:p>
       <w:pPr>
         <w:pStyle w:val="Heading2"/>
-        <w:numPr>
-          <w:ilvl w:val="1"/>
-          <w:numId w:val="3"/>
-        </w:numPr>
-        <w:ind w:left="1440" w:hanging="360"/>
-        <w:contextualSpacing w:val="1"/>
-        <w:rPr>
-          <w:rFonts w:ascii="Proxima Nova" w:cs="Proxima Nova" w:eastAsia="Proxima Nova" w:hAnsi="Proxima Nova"/>
-        </w:rPr>
+        <w:contextualSpacing w:val="0"/>
+        <w:rPr/>
       </w:pPr>
       <w:bookmarkStart w:colFirst="0" w:colLast="0" w:name="_84f1qgny8774" w:id="12"/>
       <w:bookmarkEnd w:id="12"/>
       <w:r>
         <w:rPr>
-          <w:rFonts w:ascii="Proxima Nova" w:cs="Proxima Nova" w:eastAsia="Proxima Nova" w:hAnsi="Proxima Nova"/>
-          <w:rtl w:val="0"/>
-        </w:rPr>
-        <w:t xml:space="preserve">Ressources</w:t>
+          <w:rtl w:val="0"/>
+        </w:rPr>
+        <w:t xml:space="preserve">1.4. Ressources</w:t>
       </w:r>
     </w:p>
     <w:p>
@@ -3917,7 +4017,7 @@
       <w:pPr>
         <w:numPr>
           <w:ilvl w:val="0"/>
-          <w:numId w:val="1"/>
+          <w:numId w:val="4"/>
         </w:numPr>
         <w:ind w:left="720" w:hanging="360"/>
         <w:contextualSpacing w:val="1"/>
@@ -3931,7 +4031,7 @@
           <w:rFonts w:ascii="Proxima Nova" w:cs="Proxima Nova" w:eastAsia="Proxima Nova" w:hAnsi="Proxima Nova"/>
           <w:rtl w:val="0"/>
         </w:rPr>
-        <w:t xml:space="preserve">de cellules hexagonales (image format 512*512 pixels) :</w:t>
+        <w:t xml:space="preserve">de cellules hexagonales (image format png 512*512 pixels) :</w:t>
       </w:r>
     </w:p>
     <w:p>
@@ -3943,19 +4043,17 @@
         </w:rPr>
       </w:pPr>
       <w:r>
-        <w:rPr>
-          <w:rFonts w:ascii="Proxima Nova" w:cs="Proxima Nova" w:eastAsia="Proxima Nova" w:hAnsi="Proxima Nova"/>
-        </w:rPr>
+        <w:rPr/>
         <w:drawing>
           <wp:inline distB="114300" distT="114300" distL="114300" distR="114300">
             <wp:extent cx="4876800" cy="4876800"/>
             <wp:effectExtent b="25400" l="25400" r="25400" t="25400"/>
-            <wp:docPr descr="hexa.png" id="2" name="image5.png"/>
+            <wp:docPr descr="hexa2.png" id="1" name="image3.png"/>
             <a:graphic>
               <a:graphicData uri="http://schemas.openxmlformats.org/drawingml/2006/picture">
                 <pic:pic>
                   <pic:nvPicPr>
-                    <pic:cNvPr descr="hexa.png" id="0" name="image5.png"/>
+                    <pic:cNvPr descr="hexa2.png" id="0" name="image3.png"/>
                     <pic:cNvPicPr preferRelativeResize="0"/>
                   </pic:nvPicPr>
                   <pic:blipFill>
@@ -4024,7 +4122,7 @@
       <w:pPr>
         <w:numPr>
           <w:ilvl w:val="0"/>
-          <w:numId w:val="1"/>
+          <w:numId w:val="4"/>
         </w:numPr>
         <w:ind w:left="720" w:hanging="360"/>
         <w:contextualSpacing w:val="1"/>
@@ -4038,14 +4136,27 @@
           <w:rFonts w:ascii="Proxima Nova" w:cs="Proxima Nova" w:eastAsia="Proxima Nova" w:hAnsi="Proxima Nova"/>
           <w:rtl w:val="0"/>
         </w:rPr>
-        <w:t xml:space="preserve">d’un contour hexagonal coloré pour signaler l’appartenance d’une cellule à un joueur</w:t>
+        <w:t xml:space="preserve">d’un </w:t>
+      </w:r>
+      <w:r>
+        <w:rPr>
+          <w:rtl w:val="0"/>
+        </w:rPr>
+        <w:t xml:space="preserve">filtre</w:t>
+      </w:r>
+      <w:r>
+        <w:rPr>
+          <w:rFonts w:ascii="Proxima Nova" w:cs="Proxima Nova" w:eastAsia="Proxima Nova" w:hAnsi="Proxima Nova"/>
+          <w:rtl w:val="0"/>
+        </w:rPr>
+        <w:t xml:space="preserve"> hexagonal coloré pour signaler l’appartenance d’une cellule à un joueur</w:t>
       </w:r>
     </w:p>
     <w:p>
       <w:pPr>
         <w:numPr>
           <w:ilvl w:val="0"/>
-          <w:numId w:val="1"/>
+          <w:numId w:val="4"/>
         </w:numPr>
         <w:ind w:left="720" w:hanging="360"/>
         <w:contextualSpacing w:val="1"/>
@@ -4066,7 +4177,7 @@
       <w:pPr>
         <w:numPr>
           <w:ilvl w:val="0"/>
-          <w:numId w:val="1"/>
+          <w:numId w:val="4"/>
         </w:numPr>
         <w:ind w:left="720" w:hanging="360"/>
         <w:contextualSpacing w:val="1"/>
@@ -4080,7 +4191,46 @@
           <w:rFonts w:ascii="Proxima Nova" w:cs="Proxima Nova" w:eastAsia="Proxima Nova" w:hAnsi="Proxima Nova"/>
           <w:rtl w:val="0"/>
         </w:rPr>
-        <w:t xml:space="preserve">des personnages (image format 256*256 pixels) : </w:t>
+        <w:t xml:space="preserve">des group</w:t>
+      </w:r>
+      <w:r>
+        <w:rPr>
+          <w:rtl w:val="0"/>
+        </w:rPr>
+        <w:t xml:space="preserve">es de </w:t>
+      </w:r>
+      <w:r>
+        <w:rPr>
+          <w:rFonts w:ascii="Proxima Nova" w:cs="Proxima Nova" w:eastAsia="Proxima Nova" w:hAnsi="Proxima Nova"/>
+          <w:rtl w:val="0"/>
+        </w:rPr>
+        <w:t xml:space="preserve">personnages (image format png </w:t>
+      </w:r>
+      <w:r>
+        <w:rPr>
+          <w:rtl w:val="0"/>
+        </w:rPr>
+        <w:t xml:space="preserve">512</w:t>
+      </w:r>
+      <w:r>
+        <w:rPr>
+          <w:rFonts w:ascii="Proxima Nova" w:cs="Proxima Nova" w:eastAsia="Proxima Nova" w:hAnsi="Proxima Nova"/>
+          <w:rtl w:val="0"/>
+        </w:rPr>
+        <w:t xml:space="preserve">*</w:t>
+      </w:r>
+      <w:r>
+        <w:rPr>
+          <w:rtl w:val="0"/>
+        </w:rPr>
+        <w:t xml:space="preserve">512</w:t>
+      </w:r>
+      <w:r>
+        <w:rPr>
+          <w:rFonts w:ascii="Proxima Nova" w:cs="Proxima Nova" w:eastAsia="Proxima Nova" w:hAnsi="Proxima Nova"/>
+          <w:rtl w:val="0"/>
+        </w:rPr>
+        <w:t xml:space="preserve"> pixels) : </w:t>
       </w:r>
     </w:p>
     <w:p>
@@ -4105,19 +4255,17 @@
         </w:rPr>
       </w:pPr>
       <w:r>
-        <w:rPr>
-          <w:rFonts w:ascii="Proxima Nova" w:cs="Proxima Nova" w:eastAsia="Proxima Nova" w:hAnsi="Proxima Nova"/>
-        </w:rPr>
+        <w:rPr/>
         <w:drawing>
           <wp:inline distB="114300" distT="114300" distL="114300" distR="114300">
-            <wp:extent cx="2438400" cy="2438400"/>
+            <wp:extent cx="4876800" cy="4876800"/>
             <wp:effectExtent b="25400" l="25400" r="25400" t="25400"/>
-            <wp:docPr descr="monstres.png" id="3" name="image6.png"/>
+            <wp:docPr descr="Totalgroupes.png" id="3" name="image6.png"/>
             <a:graphic>
               <a:graphicData uri="http://schemas.openxmlformats.org/drawingml/2006/picture">
                 <pic:pic>
                   <pic:nvPicPr>
-                    <pic:cNvPr descr="monstres.png" id="0" name="image6.png"/>
+                    <pic:cNvPr descr="Totalgroupes.png" id="0" name="image6.png"/>
                     <pic:cNvPicPr preferRelativeResize="0"/>
                   </pic:nvPicPr>
                   <pic:blipFill>
@@ -4130,7 +4278,7 @@
                   <pic:spPr>
                     <a:xfrm>
                       <a:off x="0" y="0"/>
-                      <a:ext cx="2438400" cy="2438400"/>
+                      <a:ext cx="4876800" cy="4876800"/>
                     </a:xfrm>
                     <a:prstGeom prst="rect"/>
                     <a:ln w="25400">
@@ -4169,30 +4317,2768 @@
     </w:p>
     <w:p>
       <w:pPr>
-        <w:contextualSpacing w:val="0"/>
-        <w:rPr>
-          <w:rFonts w:ascii="Proxima Nova" w:cs="Proxima Nova" w:eastAsia="Proxima Nova" w:hAnsi="Proxima Nova"/>
-        </w:rPr>
-      </w:pPr>
-      <w:r>
-        <w:rPr>
-          <w:rtl w:val="0"/>
-        </w:rPr>
-      </w:r>
-    </w:p>
-    <w:p>
-      <w:pPr>
+        <w:pStyle w:val="Heading1"/>
+        <w:ind w:left="0" w:firstLine="0"/>
+        <w:contextualSpacing w:val="0"/>
+        <w:rPr/>
+      </w:pPr>
+      <w:bookmarkStart w:colFirst="0" w:colLast="0" w:name="_u2lvc7l4t646" w:id="15"/>
+      <w:bookmarkEnd w:id="15"/>
+      <w:r>
+        <w:rPr>
+          <w:rtl w:val="0"/>
+        </w:rPr>
+      </w:r>
+    </w:p>
+    <w:p>
+      <w:pPr>
+        <w:contextualSpacing w:val="0"/>
+        <w:rPr/>
+      </w:pPr>
+      <w:r>
+        <w:rPr>
+          <w:rtl w:val="0"/>
+        </w:rPr>
+      </w:r>
+    </w:p>
+    <w:p>
+      <w:pPr>
+        <w:contextualSpacing w:val="0"/>
+        <w:rPr/>
+      </w:pPr>
+      <w:r>
+        <w:rPr>
+          <w:rtl w:val="0"/>
+        </w:rPr>
+      </w:r>
+    </w:p>
+    <w:p>
+      <w:pPr>
+        <w:contextualSpacing w:val="0"/>
+        <w:rPr/>
+      </w:pPr>
+      <w:r>
+        <w:rPr>
+          <w:rtl w:val="0"/>
+        </w:rPr>
+      </w:r>
+    </w:p>
+    <w:p>
+      <w:pPr>
+        <w:contextualSpacing w:val="0"/>
+        <w:rPr/>
+      </w:pPr>
+      <w:r>
+        <w:rPr>
+          <w:rtl w:val="0"/>
+        </w:rPr>
+      </w:r>
+    </w:p>
+    <w:p>
+      <w:pPr>
+        <w:contextualSpacing w:val="0"/>
+        <w:rPr/>
+      </w:pPr>
+      <w:r>
+        <w:rPr>
+          <w:rtl w:val="0"/>
+        </w:rPr>
+      </w:r>
+    </w:p>
+    <w:p>
+      <w:pPr>
+        <w:contextualSpacing w:val="0"/>
+        <w:rPr/>
+      </w:pPr>
+      <w:r>
+        <w:rPr>
+          <w:rtl w:val="0"/>
+        </w:rPr>
+      </w:r>
+    </w:p>
+    <w:p>
+      <w:pPr>
+        <w:contextualSpacing w:val="0"/>
+        <w:rPr/>
+      </w:pPr>
+      <w:r>
+        <w:rPr>
+          <w:rtl w:val="0"/>
+        </w:rPr>
+      </w:r>
+    </w:p>
+    <w:p>
+      <w:pPr>
+        <w:contextualSpacing w:val="0"/>
+        <w:rPr/>
+      </w:pPr>
+      <w:r>
+        <w:rPr>
+          <w:rtl w:val="0"/>
+        </w:rPr>
+      </w:r>
+    </w:p>
+    <w:p>
+      <w:pPr>
+        <w:contextualSpacing w:val="0"/>
+        <w:rPr/>
+      </w:pPr>
+      <w:r>
+        <w:rPr>
+          <w:rtl w:val="0"/>
+        </w:rPr>
+      </w:r>
+    </w:p>
+    <w:p>
+      <w:pPr>
+        <w:contextualSpacing w:val="0"/>
+        <w:rPr/>
+      </w:pPr>
+      <w:r>
+        <w:rPr>
+          <w:rtl w:val="0"/>
+        </w:rPr>
+      </w:r>
+    </w:p>
+    <w:p>
+      <w:pPr>
+        <w:contextualSpacing w:val="0"/>
+        <w:rPr/>
+      </w:pPr>
+      <w:r>
+        <w:rPr>
+          <w:rtl w:val="0"/>
+        </w:rPr>
+      </w:r>
+    </w:p>
+    <w:p>
+      <w:pPr>
+        <w:contextualSpacing w:val="0"/>
+        <w:rPr/>
+      </w:pPr>
+      <w:r>
+        <w:rPr>
+          <w:rtl w:val="0"/>
+        </w:rPr>
+      </w:r>
+    </w:p>
+    <w:p>
+      <w:pPr>
+        <w:contextualSpacing w:val="0"/>
+        <w:rPr/>
+      </w:pPr>
+      <w:r>
+        <w:rPr>
+          <w:rtl w:val="0"/>
+        </w:rPr>
+      </w:r>
+    </w:p>
+    <w:p>
+      <w:pPr>
+        <w:contextualSpacing w:val="0"/>
+        <w:rPr/>
+      </w:pPr>
+      <w:r>
+        <w:rPr>
+          <w:rtl w:val="0"/>
+        </w:rPr>
+      </w:r>
+    </w:p>
+    <w:p>
+      <w:pPr>
+        <w:pStyle w:val="Heading1"/>
+        <w:ind w:left="0" w:firstLine="0"/>
+        <w:contextualSpacing w:val="0"/>
+        <w:rPr/>
+      </w:pPr>
+      <w:bookmarkStart w:colFirst="0" w:colLast="0" w:name="_azlpaebh2a40" w:id="16"/>
+      <w:bookmarkEnd w:id="16"/>
+      <w:r>
+        <w:rPr>
+          <w:rtl w:val="0"/>
+        </w:rPr>
+        <w:t xml:space="preserve">2. </w:t>
+      </w:r>
+      <w:r>
+        <w:rPr>
+          <w:rtl w:val="0"/>
+        </w:rPr>
+        <w:t xml:space="preserve">Description et conception des états</w:t>
+      </w:r>
+    </w:p>
+    <w:p>
+      <w:pPr>
+        <w:contextualSpacing w:val="0"/>
+        <w:rPr/>
+      </w:pPr>
+      <w:r>
+        <w:rPr>
+          <w:rtl w:val="0"/>
+        </w:rPr>
+      </w:r>
+    </w:p>
+    <w:p>
+      <w:pPr>
+        <w:pStyle w:val="Heading2"/>
+        <w:contextualSpacing w:val="0"/>
+        <w:rPr/>
+      </w:pPr>
+      <w:bookmarkStart w:colFirst="0" w:colLast="0" w:name="_6sw6a383h2bh" w:id="17"/>
+      <w:bookmarkEnd w:id="17"/>
+      <w:r>
+        <w:rPr>
+          <w:rtl w:val="0"/>
+        </w:rPr>
+        <w:t xml:space="preserve">2.1. Description des états</w:t>
+      </w:r>
+    </w:p>
+    <w:p>
+      <w:pPr>
+        <w:contextualSpacing w:val="0"/>
+        <w:rPr/>
+      </w:pPr>
+      <w:r>
+        <w:rPr>
+          <w:rtl w:val="0"/>
+        </w:rPr>
+      </w:r>
+    </w:p>
+    <w:p>
+      <w:pPr>
+        <w:spacing w:line="240" w:lineRule="auto"/>
+        <w:contextualSpacing w:val="0"/>
+        <w:jc w:val="both"/>
+        <w:rPr>
+          <w:rFonts w:ascii="Proxima Nova" w:cs="Proxima Nova" w:eastAsia="Proxima Nova" w:hAnsi="Proxima Nova"/>
+        </w:rPr>
+      </w:pPr>
+      <w:r>
+        <w:rPr>
+          <w:rtl w:val="0"/>
+        </w:rPr>
+        <w:tab/>
+      </w:r>
+      <w:r>
+        <w:rPr>
+          <w:rFonts w:ascii="Proxima Nova" w:cs="Proxima Nova" w:eastAsia="Proxima Nova" w:hAnsi="Proxima Nova"/>
+          <w:rtl w:val="0"/>
+        </w:rPr>
+        <w:t xml:space="preserve">Un état du jeu est composé par des éléments qui seront dans une grille hexagonale, et d’autres qui seront hors de la grille. Dans la grille, il y aura des éléments fixes </w:t>
+      </w:r>
+      <w:r>
+        <w:rPr>
+          <w:rtl w:val="0"/>
+        </w:rPr>
+        <w:t xml:space="preserve">(les cellules hexagonales),</w:t>
+      </w:r>
+      <w:r>
+        <w:rPr>
+          <w:rFonts w:ascii="Proxima Nova" w:cs="Proxima Nova" w:eastAsia="Proxima Nova" w:hAnsi="Proxima Nova"/>
+          <w:rtl w:val="0"/>
+        </w:rPr>
+        <w:t xml:space="preserve"> ainsi que des éléments déplaçables par le joueur</w:t>
+      </w:r>
+      <w:r>
+        <w:rPr>
+          <w:rtl w:val="0"/>
+        </w:rPr>
+        <w:t xml:space="preserve"> : </w:t>
+      </w:r>
+      <w:r>
+        <w:rPr>
+          <w:rFonts w:ascii="Proxima Nova" w:cs="Proxima Nova" w:eastAsia="Proxima Nova" w:hAnsi="Proxima Nova"/>
+          <w:rtl w:val="0"/>
+        </w:rPr>
+        <w:t xml:space="preserve">les </w:t>
+      </w:r>
+      <w:r>
+        <w:rPr>
+          <w:rtl w:val="0"/>
+        </w:rPr>
+        <w:t xml:space="preserve">créatures</w:t>
+      </w:r>
+      <w:r>
+        <w:rPr>
+          <w:rFonts w:ascii="Proxima Nova" w:cs="Proxima Nova" w:eastAsia="Proxima Nova" w:hAnsi="Proxima Nova"/>
+          <w:rtl w:val="0"/>
+        </w:rPr>
+        <w:t xml:space="preserve"> ainsi que le </w:t>
+      </w:r>
+      <w:r>
+        <w:rPr>
+          <w:rtl w:val="0"/>
+        </w:rPr>
+        <w:t xml:space="preserve">filtre</w:t>
+      </w:r>
+      <w:r>
+        <w:rPr>
+          <w:rFonts w:ascii="Proxima Nova" w:cs="Proxima Nova" w:eastAsia="Proxima Nova" w:hAnsi="Proxima Nova"/>
+          <w:rtl w:val="0"/>
+        </w:rPr>
+        <w:t xml:space="preserve"> indiquant quelle case est sélectionnée. </w:t>
+      </w:r>
+    </w:p>
+    <w:p>
+      <w:pPr>
+        <w:spacing w:line="240" w:lineRule="auto"/>
+        <w:ind w:firstLine="720"/>
+        <w:contextualSpacing w:val="0"/>
+        <w:jc w:val="both"/>
+        <w:rPr>
+          <w:rFonts w:ascii="Proxima Nova" w:cs="Proxima Nova" w:eastAsia="Proxima Nova" w:hAnsi="Proxima Nova"/>
+        </w:rPr>
+      </w:pPr>
+      <w:r>
+        <w:rPr>
+          <w:rtl w:val="0"/>
+        </w:rPr>
+        <w:t xml:space="preserve">Dans notre code nous créerons donc </w:t>
+      </w:r>
+      <w:r>
+        <w:rPr>
+          <w:b w:val="1"/>
+          <w:rtl w:val="0"/>
+        </w:rPr>
+        <w:t xml:space="preserve">deux tableaux d’éléments</w:t>
+      </w:r>
+      <w:r>
+        <w:rPr>
+          <w:rtl w:val="0"/>
+        </w:rPr>
+        <w:t xml:space="preserve"> : un contenant les cellules hexagonales, et un autre contenant les créatures disposées sur la grille de jeu.</w:t>
+      </w:r>
+      <w:r>
+        <w:rPr>
+          <w:rtl w:val="0"/>
+        </w:rPr>
+      </w:r>
+    </w:p>
+    <w:p>
+      <w:pPr>
+        <w:spacing w:line="240" w:lineRule="auto"/>
+        <w:contextualSpacing w:val="0"/>
+        <w:jc w:val="both"/>
+        <w:rPr>
+          <w:rFonts w:ascii="Proxima Nova" w:cs="Proxima Nova" w:eastAsia="Proxima Nova" w:hAnsi="Proxima Nova"/>
+        </w:rPr>
+      </w:pPr>
+      <w:r>
+        <w:rPr>
+          <w:rtl w:val="0"/>
+        </w:rPr>
+      </w:r>
+    </w:p>
+    <w:p>
+      <w:pPr>
+        <w:spacing w:line="240" w:lineRule="auto"/>
+        <w:contextualSpacing w:val="0"/>
+        <w:jc w:val="both"/>
+        <w:rPr>
+          <w:rFonts w:ascii="Proxima Nova" w:cs="Proxima Nova" w:eastAsia="Proxima Nova" w:hAnsi="Proxima Nova"/>
+        </w:rPr>
+      </w:pPr>
+      <w:r>
+        <w:rPr>
+          <w:rtl w:val="0"/>
+        </w:rPr>
+        <w:t xml:space="preserve">T</w:t>
+      </w:r>
+      <w:r>
+        <w:rPr>
+          <w:rFonts w:ascii="Proxima Nova" w:cs="Proxima Nova" w:eastAsia="Proxima Nova" w:hAnsi="Proxima Nova"/>
+          <w:rtl w:val="0"/>
+        </w:rPr>
+        <w:t xml:space="preserve">ous les éléments de la grille doivent poss</w:t>
+      </w:r>
+      <w:r>
+        <w:rPr>
+          <w:rtl w:val="0"/>
+        </w:rPr>
+        <w:t xml:space="preserve">éder</w:t>
+      </w:r>
+      <w:r>
+        <w:rPr>
+          <w:rFonts w:ascii="Proxima Nova" w:cs="Proxima Nova" w:eastAsia="Proxima Nova" w:hAnsi="Proxima Nova"/>
+          <w:rtl w:val="0"/>
+        </w:rPr>
+        <w:t xml:space="preserve"> les propriétés suivantes :</w:t>
+      </w:r>
+    </w:p>
+    <w:p>
+      <w:pPr>
+        <w:spacing w:line="240" w:lineRule="auto"/>
+        <w:contextualSpacing w:val="0"/>
+        <w:jc w:val="both"/>
+        <w:rPr/>
+      </w:pPr>
+      <w:r>
+        <w:rPr>
+          <w:rtl w:val="0"/>
+        </w:rPr>
+      </w:r>
+    </w:p>
+    <w:p>
+      <w:pPr>
+        <w:numPr>
+          <w:ilvl w:val="0"/>
+          <w:numId w:val="7"/>
+        </w:numPr>
+        <w:spacing w:line="240" w:lineRule="auto"/>
+        <w:ind w:left="720" w:hanging="360"/>
+        <w:contextualSpacing w:val="1"/>
+        <w:jc w:val="both"/>
+        <w:rPr>
+          <w:rFonts w:ascii="Proxima Nova" w:cs="Proxima Nova" w:eastAsia="Proxima Nova" w:hAnsi="Proxima Nova"/>
+        </w:rPr>
+      </w:pPr>
+      <w:r>
+        <w:rPr>
+          <w:rFonts w:ascii="Proxima Nova" w:cs="Proxima Nova" w:eastAsia="Proxima Nova" w:hAnsi="Proxima Nova"/>
+          <w:rtl w:val="0"/>
+        </w:rPr>
+        <w:t xml:space="preserve">Coordonnées (x,y) dans la grille</w:t>
+      </w:r>
+    </w:p>
+    <w:p>
+      <w:pPr>
+        <w:numPr>
+          <w:ilvl w:val="0"/>
+          <w:numId w:val="7"/>
+        </w:numPr>
+        <w:spacing w:line="240" w:lineRule="auto"/>
+        <w:ind w:left="720" w:hanging="360"/>
+        <w:contextualSpacing w:val="1"/>
+        <w:jc w:val="both"/>
+        <w:rPr>
+          <w:rFonts w:ascii="Proxima Nova" w:cs="Proxima Nova" w:eastAsia="Proxima Nova" w:hAnsi="Proxima Nova"/>
+        </w:rPr>
+      </w:pPr>
+      <w:r>
+        <w:rPr>
+          <w:rFonts w:ascii="Proxima Nova" w:cs="Proxima Nova" w:eastAsia="Proxima Nova" w:hAnsi="Proxima Nova"/>
+          <w:rtl w:val="0"/>
+        </w:rPr>
+        <w:t xml:space="preserve">Identifiant de type d’élément (nombre qui indiquera la classe de l’élément)</w:t>
+      </w:r>
+    </w:p>
+    <w:p>
+      <w:pPr>
+        <w:numPr>
+          <w:ilvl w:val="0"/>
+          <w:numId w:val="7"/>
+        </w:numPr>
+        <w:spacing w:line="240" w:lineRule="auto"/>
+        <w:ind w:left="720" w:hanging="360"/>
+        <w:contextualSpacing w:val="1"/>
+        <w:jc w:val="both"/>
+        <w:rPr>
+          <w:u w:val="none"/>
+        </w:rPr>
+      </w:pPr>
+      <w:r>
+        <w:rPr>
+          <w:rtl w:val="0"/>
+        </w:rPr>
+        <w:t xml:space="preserve">Le nombre de créatures présentes (soit sur la cellule, soit dans le groupe de créatures)</w:t>
+      </w:r>
+    </w:p>
+    <w:p>
+      <w:pPr>
+        <w:spacing w:line="240" w:lineRule="auto"/>
+        <w:contextualSpacing w:val="0"/>
+        <w:rPr>
+          <w:rFonts w:ascii="Proxima Nova" w:cs="Proxima Nova" w:eastAsia="Proxima Nova" w:hAnsi="Proxima Nova"/>
+        </w:rPr>
+      </w:pPr>
+      <w:r>
+        <w:rPr>
+          <w:rtl w:val="0"/>
+        </w:rPr>
+      </w:r>
+    </w:p>
+    <w:p>
+      <w:pPr>
+        <w:spacing w:line="240" w:lineRule="auto"/>
+        <w:contextualSpacing w:val="0"/>
+        <w:jc w:val="both"/>
+        <w:rPr>
+          <w:rFonts w:ascii="Proxima Nova" w:cs="Proxima Nova" w:eastAsia="Proxima Nova" w:hAnsi="Proxima Nova"/>
+        </w:rPr>
+      </w:pPr>
+      <w:r>
+        <w:rPr>
+          <w:rFonts w:ascii="Proxima Nova" w:cs="Proxima Nova" w:eastAsia="Proxima Nova" w:hAnsi="Proxima Nova"/>
+          <w:rtl w:val="0"/>
+        </w:rPr>
+        <w:t xml:space="preserve">Il faudra aussi gérer l’état de chaque joueur en lice, </w:t>
+      </w:r>
+      <w:r>
+        <w:rPr>
+          <w:rFonts w:ascii="Proxima Nova" w:cs="Proxima Nova" w:eastAsia="Proxima Nova" w:hAnsi="Proxima Nova"/>
+          <w:b w:val="1"/>
+          <w:u w:val="single"/>
+          <w:rtl w:val="0"/>
+        </w:rPr>
+        <w:t xml:space="preserve">en dehors de</w:t>
+      </w:r>
+      <w:r>
+        <w:rPr>
+          <w:b w:val="1"/>
+          <w:u w:val="single"/>
+          <w:rtl w:val="0"/>
+        </w:rPr>
+        <w:t xml:space="preserve">s tableaux et donc de la grille</w:t>
+      </w:r>
+      <w:r>
+        <w:rPr>
+          <w:rFonts w:ascii="Proxima Nova" w:cs="Proxima Nova" w:eastAsia="Proxima Nova" w:hAnsi="Proxima Nova"/>
+          <w:rtl w:val="0"/>
+        </w:rPr>
+        <w:t xml:space="preserve">. Il s’agira de garder les propriétés :</w:t>
+      </w:r>
+    </w:p>
+    <w:p>
+      <w:pPr>
+        <w:spacing w:line="240" w:lineRule="auto"/>
+        <w:contextualSpacing w:val="0"/>
+        <w:jc w:val="both"/>
+        <w:rPr/>
+      </w:pPr>
+      <w:r>
+        <w:rPr>
+          <w:rtl w:val="0"/>
+        </w:rPr>
+      </w:r>
+    </w:p>
+    <w:p>
+      <w:pPr>
+        <w:numPr>
+          <w:ilvl w:val="0"/>
+          <w:numId w:val="1"/>
+        </w:numPr>
+        <w:spacing w:line="240" w:lineRule="auto"/>
+        <w:ind w:left="720" w:hanging="360"/>
+        <w:contextualSpacing w:val="1"/>
+        <w:jc w:val="both"/>
+        <w:rPr>
+          <w:rFonts w:ascii="Proxima Nova" w:cs="Proxima Nova" w:eastAsia="Proxima Nova" w:hAnsi="Proxima Nova"/>
+        </w:rPr>
+      </w:pPr>
+      <w:r>
+        <w:rPr>
+          <w:rFonts w:ascii="Proxima Nova" w:cs="Proxima Nova" w:eastAsia="Proxima Nova" w:hAnsi="Proxima Nova"/>
+          <w:rtl w:val="0"/>
+        </w:rPr>
+        <w:t xml:space="preserve">Nom du clan</w:t>
+      </w:r>
+      <w:r>
+        <w:rPr>
+          <w:rtl w:val="0"/>
+        </w:rPr>
+        <w:t xml:space="preserve"> </w:t>
+      </w:r>
+    </w:p>
+    <w:p>
+      <w:pPr>
+        <w:numPr>
+          <w:ilvl w:val="0"/>
+          <w:numId w:val="1"/>
+        </w:numPr>
+        <w:spacing w:line="240" w:lineRule="auto"/>
+        <w:ind w:left="720" w:hanging="360"/>
+        <w:contextualSpacing w:val="1"/>
+        <w:jc w:val="both"/>
+        <w:rPr/>
+      </w:pPr>
+      <w:r>
+        <w:rPr>
+          <w:rtl w:val="0"/>
+        </w:rPr>
+        <w:t xml:space="preserve">Liste des créatures appartenant au joueur disposées sur la carte </w:t>
+      </w:r>
+    </w:p>
+    <w:p>
+      <w:pPr>
+        <w:numPr>
+          <w:ilvl w:val="0"/>
+          <w:numId w:val="1"/>
+        </w:numPr>
+        <w:spacing w:line="240" w:lineRule="auto"/>
+        <w:ind w:left="720" w:hanging="360"/>
+        <w:contextualSpacing w:val="1"/>
+        <w:jc w:val="both"/>
+        <w:rPr>
+          <w:rFonts w:ascii="Proxima Nova" w:cs="Proxima Nova" w:eastAsia="Proxima Nova" w:hAnsi="Proxima Nova"/>
+        </w:rPr>
+      </w:pPr>
+      <w:r>
+        <w:rPr>
+          <w:rFonts w:ascii="Proxima Nova" w:cs="Proxima Nova" w:eastAsia="Proxima Nova" w:hAnsi="Proxima Nova"/>
+          <w:rtl w:val="0"/>
+        </w:rPr>
+        <w:t xml:space="preserve">Nombre de créatures en stock (qui n’ont pas encore été disposées sur la carte lors de la phase de renfort)</w:t>
+      </w:r>
+    </w:p>
+    <w:p>
+      <w:pPr>
+        <w:numPr>
+          <w:ilvl w:val="0"/>
+          <w:numId w:val="1"/>
+        </w:numPr>
+        <w:spacing w:line="240" w:lineRule="auto"/>
+        <w:ind w:left="720" w:hanging="360"/>
+        <w:contextualSpacing w:val="1"/>
+        <w:jc w:val="both"/>
+        <w:rPr>
+          <w:rFonts w:ascii="Proxima Nova" w:cs="Proxima Nova" w:eastAsia="Proxima Nova" w:hAnsi="Proxima Nova"/>
+        </w:rPr>
+      </w:pPr>
+      <w:r>
+        <w:rPr>
+          <w:rtl w:val="0"/>
+        </w:rPr>
+        <w:t xml:space="preserve">Noms </w:t>
+      </w:r>
+      <w:r>
+        <w:rPr>
+          <w:rFonts w:ascii="Proxima Nova" w:cs="Proxima Nova" w:eastAsia="Proxima Nova" w:hAnsi="Proxima Nova"/>
+          <w:rtl w:val="0"/>
+        </w:rPr>
+        <w:t xml:space="preserve">des</w:t>
+      </w:r>
+      <w:r>
+        <w:rPr>
+          <w:rtl w:val="0"/>
+        </w:rPr>
+        <w:t xml:space="preserve"> cellules spéciales conquises</w:t>
+      </w:r>
+      <w:r>
+        <w:rPr>
+          <w:rtl w:val="0"/>
+        </w:rPr>
+      </w:r>
+    </w:p>
+    <w:p>
+      <w:pPr>
+        <w:numPr>
+          <w:ilvl w:val="0"/>
+          <w:numId w:val="1"/>
+        </w:numPr>
+        <w:spacing w:line="240" w:lineRule="auto"/>
+        <w:ind w:left="720" w:hanging="360"/>
+        <w:contextualSpacing w:val="1"/>
+        <w:jc w:val="both"/>
+        <w:rPr>
+          <w:rFonts w:ascii="Proxima Nova" w:cs="Proxima Nova" w:eastAsia="Proxima Nova" w:hAnsi="Proxima Nova"/>
+        </w:rPr>
+      </w:pPr>
+      <w:r>
+        <w:rPr>
+          <w:rFonts w:ascii="Proxima Nova" w:cs="Proxima Nova" w:eastAsia="Proxima Nova" w:hAnsi="Proxima Nova"/>
+          <w:rtl w:val="0"/>
+        </w:rPr>
+        <w:t xml:space="preserve">Nombre de points de conquête</w:t>
+      </w:r>
+    </w:p>
+    <w:p>
+      <w:pPr>
+        <w:numPr>
+          <w:ilvl w:val="0"/>
+          <w:numId w:val="1"/>
+        </w:numPr>
+        <w:spacing w:line="240" w:lineRule="auto"/>
+        <w:ind w:left="720" w:hanging="360"/>
+        <w:contextualSpacing w:val="1"/>
+        <w:jc w:val="both"/>
+        <w:rPr>
+          <w:rFonts w:ascii="Proxima Nova" w:cs="Proxima Nova" w:eastAsia="Proxima Nova" w:hAnsi="Proxima Nova"/>
+        </w:rPr>
+      </w:pPr>
+      <w:r>
+        <w:rPr>
+          <w:rFonts w:ascii="Proxima Nova" w:cs="Proxima Nova" w:eastAsia="Proxima Nova" w:hAnsi="Proxima Nova"/>
+          <w:rtl w:val="0"/>
+        </w:rPr>
+        <w:t xml:space="preserve">Coordonnées de la dernière </w:t>
+      </w:r>
+      <w:r>
+        <w:rPr>
+          <w:rtl w:val="0"/>
+        </w:rPr>
+        <w:t xml:space="preserve">cellule </w:t>
+      </w:r>
+      <w:r>
+        <w:rPr>
+          <w:rFonts w:ascii="Proxima Nova" w:cs="Proxima Nova" w:eastAsia="Proxima Nova" w:hAnsi="Proxima Nova"/>
+          <w:rtl w:val="0"/>
+        </w:rPr>
+        <w:t xml:space="preserve">sélectionnée</w:t>
+      </w:r>
+    </w:p>
+    <w:p>
+      <w:pPr>
+        <w:numPr>
+          <w:ilvl w:val="0"/>
+          <w:numId w:val="1"/>
+        </w:numPr>
+        <w:spacing w:line="240" w:lineRule="auto"/>
+        <w:ind w:left="720" w:hanging="360"/>
+        <w:contextualSpacing w:val="1"/>
+        <w:jc w:val="both"/>
+        <w:rPr>
+          <w:rFonts w:ascii="Proxima Nova" w:cs="Proxima Nova" w:eastAsia="Proxima Nova" w:hAnsi="Proxima Nova"/>
+        </w:rPr>
+      </w:pPr>
+      <w:r>
+        <w:rPr>
+          <w:rFonts w:ascii="Proxima Nova" w:cs="Proxima Nova" w:eastAsia="Proxima Nova" w:hAnsi="Proxima Nova"/>
+          <w:rtl w:val="0"/>
+        </w:rPr>
+        <w:t xml:space="preserve">Quantités de ressources possédées (nourriture, métaux, pierres, bois)</w:t>
+      </w:r>
+    </w:p>
+    <w:p>
+      <w:pPr>
+        <w:numPr>
+          <w:ilvl w:val="0"/>
+          <w:numId w:val="1"/>
+        </w:numPr>
+        <w:spacing w:line="240" w:lineRule="auto"/>
+        <w:ind w:left="720" w:hanging="360"/>
+        <w:contextualSpacing w:val="1"/>
+        <w:jc w:val="both"/>
+        <w:rPr>
+          <w:rFonts w:ascii="Proxima Nova" w:cs="Proxima Nova" w:eastAsia="Proxima Nova" w:hAnsi="Proxima Nova"/>
+        </w:rPr>
+      </w:pPr>
+      <w:r>
+        <w:rPr>
+          <w:rFonts w:ascii="Proxima Nova" w:cs="Proxima Nova" w:eastAsia="Proxima Nova" w:hAnsi="Proxima Nova"/>
+          <w:rtl w:val="0"/>
+        </w:rPr>
+        <w:t xml:space="preserve">Nombre de zones (herbe, boue ou sable) conquises</w:t>
+      </w:r>
+    </w:p>
+    <w:p>
+      <w:pPr>
+        <w:spacing w:line="240" w:lineRule="auto"/>
+        <w:contextualSpacing w:val="0"/>
+        <w:jc w:val="both"/>
+        <w:rPr/>
+      </w:pPr>
+      <w:r>
+        <w:rPr>
+          <w:rtl w:val="0"/>
+        </w:rPr>
+      </w:r>
+    </w:p>
+    <w:p>
+      <w:pPr>
+        <w:pStyle w:val="Heading3"/>
+        <w:spacing w:line="240" w:lineRule="auto"/>
         <w:ind w:left="720" w:firstLine="720"/>
         <w:contextualSpacing w:val="0"/>
-        <w:rPr/>
-      </w:pPr>
-      <w:r>
-        <w:rPr>
-          <w:rFonts w:ascii="Proxima Nova" w:cs="Proxima Nova" w:eastAsia="Proxima Nova" w:hAnsi="Proxima Nova"/>
+        <w:jc w:val="both"/>
+        <w:rPr/>
+      </w:pPr>
+      <w:bookmarkStart w:colFirst="0" w:colLast="0" w:name="_4fx51qw42sgp" w:id="18"/>
+      <w:bookmarkEnd w:id="18"/>
+      <w:r>
+        <w:rPr>
+          <w:rtl w:val="0"/>
+        </w:rPr>
+        <w:t xml:space="preserve">2.1.1. Etat des éléments fixes</w:t>
+      </w:r>
+    </w:p>
+    <w:p>
+      <w:pPr>
+        <w:contextualSpacing w:val="0"/>
+        <w:rPr/>
+      </w:pPr>
+      <w:r>
+        <w:rPr>
+          <w:rtl w:val="0"/>
+        </w:rPr>
+      </w:r>
+    </w:p>
+    <w:p>
+      <w:pPr>
+        <w:contextualSpacing w:val="0"/>
+        <w:rPr/>
+      </w:pPr>
+      <w:r>
+        <w:rPr>
+          <w:rtl w:val="0"/>
+        </w:rPr>
+        <w:t xml:space="preserve">Un premier tableau comportera des éléments nommés «cellules». Sa taille est fixée au démarrage du niveau. Toutes les cellules seront franchissables par les éléments déplaçables.</w:t>
+      </w:r>
+    </w:p>
+    <w:p>
+      <w:pPr>
+        <w:contextualSpacing w:val="0"/>
+        <w:rPr/>
+      </w:pPr>
+      <w:r>
+        <w:rPr>
+          <w:rtl w:val="0"/>
+        </w:rPr>
+      </w:r>
+    </w:p>
+    <w:p>
+      <w:pPr>
+        <w:spacing w:line="240" w:lineRule="auto"/>
+        <w:contextualSpacing w:val="0"/>
+        <w:rPr/>
+      </w:pPr>
+      <w:r>
+        <w:rPr>
+          <w:rtl w:val="0"/>
+        </w:rPr>
+        <w:t xml:space="preserve">Elles devront donc comporter les propriétés :</w:t>
+      </w:r>
+    </w:p>
+    <w:p>
+      <w:pPr>
+        <w:numPr>
+          <w:ilvl w:val="0"/>
+          <w:numId w:val="6"/>
+        </w:numPr>
+        <w:spacing w:line="240" w:lineRule="auto"/>
+        <w:ind w:left="720" w:hanging="360"/>
+        <w:contextualSpacing w:val="1"/>
+        <w:rPr>
+          <w:rFonts w:ascii="Proxima Nova" w:cs="Proxima Nova" w:eastAsia="Proxima Nova" w:hAnsi="Proxima Nova"/>
+        </w:rPr>
+      </w:pPr>
+      <w:r>
+        <w:rPr>
+          <w:rtl w:val="0"/>
+        </w:rPr>
+        <w:t xml:space="preserve">Nombre de personnages présents sur la cellule (attribut issu de la classe mère)</w:t>
+      </w:r>
+    </w:p>
+    <w:p>
+      <w:pPr>
+        <w:numPr>
+          <w:ilvl w:val="0"/>
+          <w:numId w:val="6"/>
+        </w:numPr>
+        <w:spacing w:line="240" w:lineRule="auto"/>
+        <w:ind w:left="720" w:hanging="360"/>
+        <w:contextualSpacing w:val="1"/>
+        <w:rPr>
+          <w:rFonts w:ascii="Proxima Nova" w:cs="Proxima Nova" w:eastAsia="Proxima Nova" w:hAnsi="Proxima Nova"/>
+        </w:rPr>
+      </w:pPr>
+      <w:r>
+        <w:rPr>
+          <w:rtl w:val="0"/>
+        </w:rPr>
+        <w:t xml:space="preserve">Joueur présent sur la cellule (désignera la couleur du filtre de la cellule)</w:t>
+      </w:r>
+    </w:p>
+    <w:p>
+      <w:pPr>
+        <w:numPr>
+          <w:ilvl w:val="0"/>
+          <w:numId w:val="6"/>
+        </w:numPr>
+        <w:spacing w:line="240" w:lineRule="auto"/>
+        <w:ind w:left="720" w:hanging="360"/>
+        <w:contextualSpacing w:val="1"/>
+        <w:rPr>
+          <w:rFonts w:ascii="Proxima Nova" w:cs="Proxima Nova" w:eastAsia="Proxima Nova" w:hAnsi="Proxima Nova"/>
+        </w:rPr>
+      </w:pPr>
+      <w:r>
+        <w:rPr>
+          <w:rtl w:val="0"/>
+        </w:rPr>
+        <w:t xml:space="preserve">Etat de la cellule lié aux capacités utilisées par les joueurs : normal, empoisonnée ou protégée</w:t>
+      </w:r>
+    </w:p>
+    <w:p>
+      <w:pPr>
+        <w:spacing w:line="240" w:lineRule="auto"/>
+        <w:contextualSpacing w:val="0"/>
+        <w:rPr/>
+      </w:pPr>
+      <w:r>
+        <w:rPr>
+          <w:rtl w:val="0"/>
+        </w:rPr>
+      </w:r>
+    </w:p>
+    <w:p>
+      <w:pPr>
+        <w:spacing w:line="240" w:lineRule="auto"/>
+        <w:contextualSpacing w:val="0"/>
+        <w:rPr>
+          <w:rFonts w:ascii="Proxima Nova" w:cs="Proxima Nova" w:eastAsia="Proxima Nova" w:hAnsi="Proxima Nova"/>
+        </w:rPr>
+      </w:pPr>
+      <w:r>
+        <w:rPr>
+          <w:rtl w:val="0"/>
+        </w:rPr>
+        <w:t xml:space="preserve">Nous travaillerons néanmoins sur plusieurs types de cellules, qui auront chacun leur spécificité.</w:t>
+      </w:r>
+      <w:r>
+        <w:rPr>
+          <w:rtl w:val="0"/>
+        </w:rPr>
+      </w:r>
+    </w:p>
+    <w:p>
+      <w:pPr>
+        <w:contextualSpacing w:val="0"/>
+        <w:rPr/>
+      </w:pPr>
+      <w:r>
+        <w:rPr>
+          <w:rtl w:val="0"/>
+        </w:rPr>
+      </w:r>
+    </w:p>
+    <w:p>
+      <w:pPr>
+        <w:spacing w:line="240" w:lineRule="auto"/>
+        <w:contextualSpacing w:val="0"/>
+        <w:rPr/>
+      </w:pPr>
+      <w:r>
+        <w:rPr>
+          <w:rtl w:val="0"/>
+        </w:rPr>
+        <w:t xml:space="preserve">Les trois types de cellules qui suivent sont des cellules de zones qui génèrent des ressources.</w:t>
+      </w:r>
+    </w:p>
+    <w:p>
+      <w:pPr>
+        <w:spacing w:line="240" w:lineRule="auto"/>
+        <w:contextualSpacing w:val="0"/>
+        <w:rPr/>
+      </w:pPr>
+      <w:r>
+        <w:rPr>
           <w:rtl w:val="0"/>
         </w:rPr>
         <w:tab/>
       </w:r>
+    </w:p>
+    <w:p>
+      <w:pPr>
+        <w:numPr>
+          <w:ilvl w:val="0"/>
+          <w:numId w:val="5"/>
+        </w:numPr>
+        <w:spacing w:line="240" w:lineRule="auto"/>
+        <w:ind w:left="720" w:hanging="360"/>
+        <w:contextualSpacing w:val="1"/>
+        <w:rPr/>
+      </w:pPr>
+      <w:r>
+        <w:rPr>
+          <w:rtl w:val="0"/>
+        </w:rPr>
+        <w:t xml:space="preserve">Les cellules « herbe » : comporteront la texture herbe</w:t>
+      </w:r>
+    </w:p>
+    <w:p>
+      <w:pPr>
+        <w:numPr>
+          <w:ilvl w:val="0"/>
+          <w:numId w:val="5"/>
+        </w:numPr>
+        <w:spacing w:line="240" w:lineRule="auto"/>
+        <w:ind w:left="720" w:hanging="360"/>
+        <w:contextualSpacing w:val="1"/>
+        <w:rPr/>
+      </w:pPr>
+      <w:r>
+        <w:rPr>
+          <w:rtl w:val="0"/>
+        </w:rPr>
+        <w:t xml:space="preserve">Les cellules «sable» : comporteront la texture sable</w:t>
+      </w:r>
+    </w:p>
+    <w:p>
+      <w:pPr>
+        <w:numPr>
+          <w:ilvl w:val="0"/>
+          <w:numId w:val="5"/>
+        </w:numPr>
+        <w:spacing w:line="240" w:lineRule="auto"/>
+        <w:ind w:left="720" w:hanging="360"/>
+        <w:contextualSpacing w:val="1"/>
+        <w:rPr/>
+      </w:pPr>
+      <w:r>
+        <w:rPr>
+          <w:rtl w:val="0"/>
+        </w:rPr>
+        <w:t xml:space="preserve">Les cellules «boue» : comporteront la texture boue</w:t>
+      </w:r>
+    </w:p>
+    <w:p>
+      <w:pPr>
+        <w:contextualSpacing w:val="0"/>
+        <w:rPr/>
+      </w:pPr>
+      <w:r>
+        <w:rPr>
+          <w:rtl w:val="0"/>
+        </w:rPr>
+      </w:r>
+    </w:p>
+    <w:p>
+      <w:pPr>
+        <w:contextualSpacing w:val="0"/>
+        <w:rPr/>
+      </w:pPr>
+      <w:r>
+        <w:rPr>
+          <w:rtl w:val="0"/>
+        </w:rPr>
+      </w:r>
+    </w:p>
+    <w:p>
+      <w:pPr>
+        <w:spacing w:line="240" w:lineRule="auto"/>
+        <w:contextualSpacing w:val="0"/>
+        <w:rPr/>
+      </w:pPr>
+      <w:r>
+        <w:rPr>
+          <w:rtl w:val="0"/>
+        </w:rPr>
+        <w:t xml:space="preserve">Les quatre types de cellules suivants apportent un pouvoir au clan auquel elles appartiennent. On associera ce pouvoir dans le moteur de jeu grâce à l’attribut SpecialCellID.</w:t>
+      </w:r>
+    </w:p>
+    <w:p>
+      <w:pPr>
+        <w:spacing w:line="240" w:lineRule="auto"/>
+        <w:contextualSpacing w:val="0"/>
+        <w:rPr/>
+      </w:pPr>
+      <w:r>
+        <w:rPr>
+          <w:rtl w:val="0"/>
+        </w:rPr>
+      </w:r>
+    </w:p>
+    <w:p>
+      <w:pPr>
+        <w:numPr>
+          <w:ilvl w:val="0"/>
+          <w:numId w:val="2"/>
+        </w:numPr>
+        <w:spacing w:line="240" w:lineRule="auto"/>
+        <w:ind w:left="720" w:hanging="360"/>
+        <w:contextualSpacing w:val="1"/>
+        <w:rPr/>
+      </w:pPr>
+      <w:r>
+        <w:rPr>
+          <w:rtl w:val="0"/>
+        </w:rPr>
+        <w:t xml:space="preserve">La cellule «ciel» : comportera la texture ciel/jet-pack. Permet d’attaquer n’importe quelle </w:t>
+        <w:tab/>
+        <w:t xml:space="preserve">case adverse, quelle que soit sa position. </w:t>
+      </w:r>
+    </w:p>
+    <w:p>
+      <w:pPr>
+        <w:numPr>
+          <w:ilvl w:val="0"/>
+          <w:numId w:val="2"/>
+        </w:numPr>
+        <w:spacing w:line="240" w:lineRule="auto"/>
+        <w:ind w:left="720" w:hanging="360"/>
+        <w:contextualSpacing w:val="1"/>
+        <w:rPr/>
+      </w:pPr>
+      <w:r>
+        <w:rPr>
+          <w:rtl w:val="0"/>
+        </w:rPr>
+        <w:t xml:space="preserve">La cellule «sucreries» : comportera la texture sucreries. Permet de générer trois personnages supplémentaires lors de la phase de renfort. </w:t>
+      </w:r>
+    </w:p>
+    <w:p>
+      <w:pPr>
+        <w:numPr>
+          <w:ilvl w:val="0"/>
+          <w:numId w:val="2"/>
+        </w:numPr>
+        <w:ind w:left="720" w:hanging="360"/>
+        <w:contextualSpacing w:val="1"/>
+        <w:rPr/>
+      </w:pPr>
+      <w:r>
+        <w:rPr>
+          <w:rtl w:val="0"/>
+        </w:rPr>
+        <w:t xml:space="preserve">La cellule «barbecue» : comportera la texture barbecue. Permet de tuer gratuitement 3 personnages d’une case adverse adjacente. </w:t>
+      </w:r>
+    </w:p>
+    <w:p>
+      <w:pPr>
+        <w:numPr>
+          <w:ilvl w:val="0"/>
+          <w:numId w:val="2"/>
+        </w:numPr>
+        <w:ind w:left="720" w:hanging="360"/>
+        <w:contextualSpacing w:val="1"/>
+        <w:rPr/>
+      </w:pPr>
+      <w:r>
+        <w:rPr>
+          <w:rtl w:val="0"/>
+        </w:rPr>
+        <w:t xml:space="preserve">La cellule «piscine» : comportera la texture piscine. Même pouvoir que pour la case «barbecue ». </w:t>
+      </w:r>
+    </w:p>
+    <w:p>
+      <w:pPr>
+        <w:contextualSpacing w:val="0"/>
+        <w:rPr/>
+      </w:pPr>
+      <w:r>
+        <w:rPr>
+          <w:rtl w:val="0"/>
+        </w:rPr>
+      </w:r>
+    </w:p>
+    <w:p>
+      <w:pPr>
+        <w:pStyle w:val="Heading3"/>
+        <w:contextualSpacing w:val="0"/>
+        <w:rPr/>
+      </w:pPr>
+      <w:bookmarkStart w:colFirst="0" w:colLast="0" w:name="_agpjntr3wk2r" w:id="19"/>
+      <w:bookmarkEnd w:id="19"/>
+      <w:r>
+        <w:rPr>
+          <w:rtl w:val="0"/>
+        </w:rPr>
+        <w:t xml:space="preserve">2.1.2. Etat des éléments déplaçables</w:t>
+      </w:r>
+    </w:p>
+    <w:p>
+      <w:pPr>
+        <w:contextualSpacing w:val="0"/>
+        <w:rPr/>
+      </w:pPr>
+      <w:r>
+        <w:rPr>
+          <w:rtl w:val="0"/>
+        </w:rPr>
+      </w:r>
+    </w:p>
+    <w:p>
+      <w:pPr>
+        <w:spacing w:line="240" w:lineRule="auto"/>
+        <w:contextualSpacing w:val="0"/>
+        <w:rPr/>
+      </w:pPr>
+      <w:r>
+        <w:rPr>
+          <w:rtl w:val="0"/>
+        </w:rPr>
+        <w:t xml:space="preserve">Les éléments déplaçables seront déplacés comme des pions par le joueur. Ceux présents sur la grille seront stockés dans un tableau dans la classe State, tandis que d’autres seront en possession du joueur. </w:t>
+      </w:r>
+      <w:r>
+        <w:rPr>
+          <w:rtl w:val="0"/>
+        </w:rPr>
+        <w:t xml:space="preserve">A chaque élément doit donc être associé le joueur auquel il appartient.</w:t>
+      </w:r>
+    </w:p>
+    <w:p>
+      <w:pPr>
+        <w:spacing w:line="240" w:lineRule="auto"/>
+        <w:contextualSpacing w:val="0"/>
+        <w:rPr/>
+      </w:pPr>
+      <w:r>
+        <w:rPr>
+          <w:rtl w:val="0"/>
+        </w:rPr>
+      </w:r>
+    </w:p>
+    <w:p>
+      <w:pPr>
+        <w:spacing w:line="240" w:lineRule="auto"/>
+        <w:contextualSpacing w:val="0"/>
+        <w:rPr/>
+      </w:pPr>
+      <w:r>
+        <w:rPr>
+          <w:rtl w:val="0"/>
+        </w:rPr>
+      </w:r>
+    </w:p>
+    <w:p>
+      <w:pPr>
+        <w:spacing w:line="240" w:lineRule="auto"/>
+        <w:contextualSpacing w:val="0"/>
+        <w:rPr/>
+      </w:pPr>
+      <w:r>
+        <w:rPr>
+          <w:b w:val="1"/>
+          <w:rtl w:val="0"/>
+        </w:rPr>
+        <w:t xml:space="preserve">Élément déplaçable « Ensemble de personnages » :</w:t>
+      </w:r>
+      <w:r>
+        <w:rPr>
+          <w:rtl w:val="0"/>
+        </w:rPr>
+        <w:t xml:space="preserve"> Lorsqu’un joueur attaque une cellule adverse, c’est l’ensemble des personnages d’une de ses cellules qui part au combat. On doit donc disposer d’une classe qui sera un groupe de personnages. En outre lors de la phase de renfort, le joueur doit pouvoir disposer individuellement ses personnages sur une case. C’est pourquoi un groupe de personnages peut comporter entre 1 et 5 personnages. Cette classe doit avoir comme propriétés le nombre de personnages concernés.</w:t>
+      </w:r>
+    </w:p>
+    <w:p>
+      <w:pPr>
+        <w:contextualSpacing w:val="0"/>
+        <w:rPr/>
+      </w:pPr>
+      <w:r>
+        <w:rPr>
+          <w:rtl w:val="0"/>
+        </w:rPr>
+      </w:r>
+    </w:p>
+    <w:p>
+      <w:pPr>
+        <w:pStyle w:val="Heading3"/>
+        <w:contextualSpacing w:val="0"/>
+        <w:rPr/>
+      </w:pPr>
+      <w:bookmarkStart w:colFirst="0" w:colLast="0" w:name="_7y7ik7e3kn0g" w:id="20"/>
+      <w:bookmarkEnd w:id="20"/>
+      <w:r>
+        <w:rPr>
+          <w:rtl w:val="0"/>
+        </w:rPr>
+        <w:t xml:space="preserve">2.1.3. Etat général</w:t>
+      </w:r>
+    </w:p>
+    <w:p>
+      <w:pPr>
+        <w:contextualSpacing w:val="0"/>
+        <w:rPr/>
+      </w:pPr>
+      <w:r>
+        <w:rPr>
+          <w:rtl w:val="0"/>
+        </w:rPr>
+      </w:r>
+    </w:p>
+    <w:p>
+      <w:pPr>
+        <w:spacing w:line="240" w:lineRule="auto"/>
+        <w:contextualSpacing w:val="0"/>
+        <w:rPr/>
+      </w:pPr>
+      <w:r>
+        <w:rPr>
+          <w:rtl w:val="0"/>
+        </w:rPr>
+        <w:t xml:space="preserve">A un niveau supérieur aux éléments décrits précédemment, nous devons ajouter :</w:t>
+      </w:r>
+    </w:p>
+    <w:p>
+      <w:pPr>
+        <w:numPr>
+          <w:ilvl w:val="0"/>
+          <w:numId w:val="3"/>
+        </w:numPr>
+        <w:spacing w:line="240" w:lineRule="auto"/>
+        <w:ind w:left="720" w:hanging="360"/>
+        <w:contextualSpacing w:val="1"/>
+        <w:rPr/>
+      </w:pPr>
+      <w:r>
+        <w:rPr>
+          <w:rtl w:val="0"/>
+        </w:rPr>
+        <w:t xml:space="preserve">Le nombre total de cellules de la grille</w:t>
+      </w:r>
+    </w:p>
+    <w:p>
+      <w:pPr>
+        <w:numPr>
+          <w:ilvl w:val="0"/>
+          <w:numId w:val="3"/>
+        </w:numPr>
+        <w:spacing w:line="240" w:lineRule="auto"/>
+        <w:ind w:left="720" w:hanging="360"/>
+        <w:contextualSpacing w:val="1"/>
+        <w:rPr>
+          <w:u w:val="none"/>
+        </w:rPr>
+      </w:pPr>
+      <w:r>
+        <w:rPr>
+          <w:rtl w:val="0"/>
+        </w:rPr>
+        <w:t xml:space="preserve">Un tableau d’éléments “Cellules”</w:t>
+      </w:r>
+    </w:p>
+    <w:p>
+      <w:pPr>
+        <w:numPr>
+          <w:ilvl w:val="0"/>
+          <w:numId w:val="3"/>
+        </w:numPr>
+        <w:spacing w:line="240" w:lineRule="auto"/>
+        <w:ind w:left="720" w:hanging="360"/>
+        <w:contextualSpacing w:val="1"/>
+        <w:rPr>
+          <w:u w:val="none"/>
+        </w:rPr>
+      </w:pPr>
+      <w:r>
+        <w:rPr>
+          <w:rtl w:val="0"/>
+        </w:rPr>
+        <w:t xml:space="preserve">Un tableau d’éléments “Groupe de créatures”</w:t>
+      </w:r>
+    </w:p>
+    <w:p>
+      <w:pPr>
+        <w:contextualSpacing w:val="0"/>
+        <w:rPr/>
+      </w:pPr>
+      <w:r>
+        <w:rPr>
+          <w:rtl w:val="0"/>
+        </w:rPr>
+      </w:r>
+    </w:p>
+    <w:p>
+      <w:pPr>
+        <w:contextualSpacing w:val="0"/>
+        <w:rPr/>
+      </w:pPr>
+      <w:r>
+        <w:rPr>
+          <w:rtl w:val="0"/>
+        </w:rPr>
+      </w:r>
+    </w:p>
+    <w:p>
+      <w:pPr>
+        <w:contextualSpacing w:val="0"/>
+        <w:rPr/>
+      </w:pPr>
+      <w:r>
+        <w:rPr>
+          <w:rtl w:val="0"/>
+        </w:rPr>
+      </w:r>
+    </w:p>
+    <w:p>
+      <w:pPr>
+        <w:contextualSpacing w:val="0"/>
+        <w:rPr/>
+      </w:pPr>
+      <w:r>
+        <w:rPr>
+          <w:rtl w:val="0"/>
+        </w:rPr>
+      </w:r>
+    </w:p>
+    <w:p>
+      <w:pPr>
+        <w:contextualSpacing w:val="0"/>
+        <w:rPr/>
+      </w:pPr>
+      <w:r>
+        <w:rPr>
+          <w:rtl w:val="0"/>
+        </w:rPr>
+      </w:r>
+    </w:p>
+    <w:p>
+      <w:pPr>
+        <w:contextualSpacing w:val="0"/>
+        <w:rPr/>
+      </w:pPr>
+      <w:r>
+        <w:rPr>
+          <w:rtl w:val="0"/>
+        </w:rPr>
+      </w:r>
+    </w:p>
+    <w:p>
+      <w:pPr>
+        <w:contextualSpacing w:val="0"/>
+        <w:rPr/>
+      </w:pPr>
+      <w:r>
+        <w:rPr>
+          <w:rtl w:val="0"/>
+        </w:rPr>
+      </w:r>
+    </w:p>
+    <w:p>
+      <w:pPr>
+        <w:contextualSpacing w:val="0"/>
+        <w:rPr/>
+      </w:pPr>
+      <w:r>
+        <w:rPr>
+          <w:rtl w:val="0"/>
+        </w:rPr>
+      </w:r>
+    </w:p>
+    <w:p>
+      <w:pPr>
+        <w:contextualSpacing w:val="0"/>
+        <w:rPr/>
+      </w:pPr>
+      <w:r>
+        <w:rPr>
+          <w:rtl w:val="0"/>
+        </w:rPr>
+      </w:r>
+    </w:p>
+    <w:p>
+      <w:pPr>
+        <w:contextualSpacing w:val="0"/>
+        <w:rPr/>
+      </w:pPr>
+      <w:r>
+        <w:rPr>
+          <w:rtl w:val="0"/>
+        </w:rPr>
+      </w:r>
+    </w:p>
+    <w:p>
+      <w:pPr>
+        <w:contextualSpacing w:val="0"/>
+        <w:rPr/>
+      </w:pPr>
+      <w:r>
+        <w:rPr>
+          <w:rtl w:val="0"/>
+        </w:rPr>
+      </w:r>
+    </w:p>
+    <w:p>
+      <w:pPr>
+        <w:contextualSpacing w:val="0"/>
+        <w:rPr/>
+      </w:pPr>
+      <w:r>
+        <w:rPr>
+          <w:rtl w:val="0"/>
+        </w:rPr>
+      </w:r>
+    </w:p>
+    <w:p>
+      <w:pPr>
+        <w:contextualSpacing w:val="0"/>
+        <w:rPr/>
+      </w:pPr>
+      <w:r>
+        <w:rPr>
+          <w:rtl w:val="0"/>
+        </w:rPr>
+      </w:r>
+    </w:p>
+    <w:p>
+      <w:pPr>
+        <w:contextualSpacing w:val="0"/>
+        <w:rPr/>
+      </w:pPr>
+      <w:r>
+        <w:rPr>
+          <w:rtl w:val="0"/>
+        </w:rPr>
+      </w:r>
+    </w:p>
+    <w:p>
+      <w:pPr>
+        <w:contextualSpacing w:val="0"/>
+        <w:rPr/>
+      </w:pPr>
+      <w:r>
+        <w:rPr>
+          <w:rtl w:val="0"/>
+        </w:rPr>
+      </w:r>
+    </w:p>
+    <w:p>
+      <w:pPr>
+        <w:contextualSpacing w:val="0"/>
+        <w:rPr/>
+      </w:pPr>
+      <w:r>
+        <w:rPr>
+          <w:rtl w:val="0"/>
+        </w:rPr>
+      </w:r>
+    </w:p>
+    <w:p>
+      <w:pPr>
+        <w:pStyle w:val="Heading2"/>
+        <w:contextualSpacing w:val="0"/>
+        <w:rPr/>
+      </w:pPr>
+      <w:bookmarkStart w:colFirst="0" w:colLast="0" w:name="_t8od10stayp5" w:id="21"/>
+      <w:bookmarkEnd w:id="21"/>
+      <w:r>
+        <w:rPr>
+          <w:rtl w:val="0"/>
+        </w:rPr>
+        <w:t xml:space="preserve">2.2. Conception Logicielle</w:t>
+      </w:r>
+    </w:p>
+    <w:p>
+      <w:pPr>
+        <w:contextualSpacing w:val="0"/>
+        <w:rPr/>
+      </w:pPr>
+      <w:r>
+        <w:rPr>
+          <w:rtl w:val="0"/>
+        </w:rPr>
+      </w:r>
+    </w:p>
+    <w:p>
+      <w:pPr>
+        <w:contextualSpacing w:val="0"/>
+        <w:rPr/>
+      </w:pPr>
+      <w:r>
+        <w:rPr>
+          <w:rtl w:val="0"/>
+        </w:rPr>
+        <w:t xml:space="preserve">Nous avons choisi de mettre en évidence les classes suivantes dans notre diagramme des classes :</w:t>
+      </w:r>
+    </w:p>
+    <w:p>
+      <w:pPr>
+        <w:contextualSpacing w:val="0"/>
+        <w:rPr/>
+      </w:pPr>
+      <w:r>
+        <w:rPr>
+          <w:rtl w:val="0"/>
+        </w:rPr>
+      </w:r>
+    </w:p>
+    <w:tbl>
+      <w:tblPr>
+        <w:tblStyle w:val="Table3"/>
+        <w:tblW w:w="10245.0" w:type="dxa"/>
+        <w:jc w:val="left"/>
+        <w:tblInd w:w="-560.0" w:type="dxa"/>
+        <w:tblBorders>
+          <w:top w:color="000000" w:space="0" w:sz="0" w:val="nil"/>
+          <w:left w:color="000000" w:space="0" w:sz="0" w:val="nil"/>
+          <w:bottom w:color="000000" w:space="0" w:sz="0" w:val="nil"/>
+          <w:right w:color="000000" w:space="0" w:sz="0" w:val="nil"/>
+          <w:insideH w:color="000000" w:space="0" w:sz="0" w:val="nil"/>
+          <w:insideV w:color="000000" w:space="0" w:sz="0" w:val="nil"/>
+        </w:tblBorders>
+        <w:tblLayout w:type="fixed"/>
+        <w:tblLook w:val="0600"/>
+      </w:tblPr>
+      <w:tblGrid>
+        <w:gridCol w:w="2220"/>
+        <w:gridCol w:w="8025"/>
+        <w:tblGridChange w:id="0">
+          <w:tblGrid>
+            <w:gridCol w:w="2220"/>
+            <w:gridCol w:w="8025"/>
+          </w:tblGrid>
+        </w:tblGridChange>
+      </w:tblGrid>
+      <w:tr>
+        <w:trPr>
+          <w:trHeight w:val="300" w:hRule="atLeast"/>
+        </w:trPr>
+        <w:tc>
+          <w:tcPr>
+            <w:tcBorders>
+              <w:top w:color="cccccc" w:space="0" w:sz="5" w:val="single"/>
+              <w:left w:color="cccccc" w:space="0" w:sz="5" w:val="single"/>
+              <w:bottom w:color="cccccc" w:space="0" w:sz="5" w:val="single"/>
+              <w:right w:color="cccccc" w:space="0" w:sz="5" w:val="single"/>
+            </w:tcBorders>
+            <w:tcMar>
+              <w:top w:w="40.0" w:type="dxa"/>
+              <w:left w:w="40.0" w:type="dxa"/>
+              <w:bottom w:w="40.0" w:type="dxa"/>
+              <w:right w:w="40.0" w:type="dxa"/>
+            </w:tcMar>
+            <w:vAlign w:val="center"/>
+          </w:tcPr>
+          <w:p>
+            <w:pPr>
+              <w:widowControl w:val="0"/>
+              <w:contextualSpacing w:val="0"/>
+              <w:jc w:val="center"/>
+              <w:rPr>
+                <w:b w:val="1"/>
+                <w:color w:val="0000ff"/>
+                <w:sz w:val="28"/>
+                <w:szCs w:val="28"/>
+              </w:rPr>
+            </w:pPr>
+            <w:r>
+              <w:rPr>
+                <w:b w:val="1"/>
+                <w:color w:val="0000ff"/>
+                <w:sz w:val="28"/>
+                <w:szCs w:val="28"/>
+                <w:rtl w:val="0"/>
+              </w:rPr>
+              <w:t xml:space="preserve">Nom</w:t>
+            </w:r>
+          </w:p>
+        </w:tc>
+        <w:tc>
+          <w:tcPr>
+            <w:tcBorders>
+              <w:top w:color="cccccc" w:space="0" w:sz="5" w:val="single"/>
+              <w:left w:color="cccccc" w:space="0" w:sz="5" w:val="single"/>
+              <w:bottom w:color="cccccc" w:space="0" w:sz="5" w:val="single"/>
+              <w:right w:color="cccccc" w:space="0" w:sz="5" w:val="single"/>
+            </w:tcBorders>
+            <w:tcMar>
+              <w:top w:w="40.0" w:type="dxa"/>
+              <w:left w:w="40.0" w:type="dxa"/>
+              <w:bottom w:w="40.0" w:type="dxa"/>
+              <w:right w:w="40.0" w:type="dxa"/>
+            </w:tcMar>
+            <w:vAlign w:val="center"/>
+          </w:tcPr>
+          <w:p>
+            <w:pPr>
+              <w:widowControl w:val="0"/>
+              <w:contextualSpacing w:val="0"/>
+              <w:jc w:val="center"/>
+              <w:rPr>
+                <w:b w:val="1"/>
+                <w:color w:val="0000ff"/>
+                <w:sz w:val="28"/>
+                <w:szCs w:val="28"/>
+              </w:rPr>
+            </w:pPr>
+            <w:r>
+              <w:rPr>
+                <w:b w:val="1"/>
+                <w:color w:val="0000ff"/>
+                <w:sz w:val="28"/>
+                <w:szCs w:val="28"/>
+                <w:rtl w:val="0"/>
+              </w:rPr>
+              <w:t xml:space="preserve">Rôle de la classe</w:t>
+            </w:r>
+          </w:p>
+        </w:tc>
+      </w:tr>
+      <w:tr>
+        <w:trPr>
+          <w:trHeight w:val="300" w:hRule="atLeast"/>
+        </w:trPr>
+        <w:tc>
+          <w:tcPr>
+            <w:tcBorders>
+              <w:top w:color="cccccc" w:space="0" w:sz="5" w:val="single"/>
+              <w:left w:color="cccccc" w:space="0" w:sz="5" w:val="single"/>
+              <w:bottom w:color="cccccc" w:space="0" w:sz="5" w:val="single"/>
+              <w:right w:color="cccccc" w:space="0" w:sz="5" w:val="single"/>
+            </w:tcBorders>
+            <w:tcMar>
+              <w:top w:w="40.0" w:type="dxa"/>
+              <w:left w:w="40.0" w:type="dxa"/>
+              <w:bottom w:w="40.0" w:type="dxa"/>
+              <w:right w:w="40.0" w:type="dxa"/>
+            </w:tcMar>
+            <w:vAlign w:val="center"/>
+          </w:tcPr>
+          <w:p>
+            <w:pPr>
+              <w:widowControl w:val="0"/>
+              <w:contextualSpacing w:val="0"/>
+              <w:jc w:val="center"/>
+              <w:rPr/>
+            </w:pPr>
+            <w:r>
+              <w:rPr>
+                <w:rtl w:val="0"/>
+              </w:rPr>
+              <w:t xml:space="preserve">State</w:t>
+            </w:r>
+          </w:p>
+        </w:tc>
+        <w:tc>
+          <w:tcPr>
+            <w:tcBorders>
+              <w:top w:color="cccccc" w:space="0" w:sz="5" w:val="single"/>
+              <w:left w:color="cccccc" w:space="0" w:sz="5" w:val="single"/>
+              <w:bottom w:color="cccccc" w:space="0" w:sz="5" w:val="single"/>
+              <w:right w:color="cccccc" w:space="0" w:sz="5" w:val="single"/>
+            </w:tcBorders>
+            <w:tcMar>
+              <w:top w:w="40.0" w:type="dxa"/>
+              <w:left w:w="40.0" w:type="dxa"/>
+              <w:bottom w:w="40.0" w:type="dxa"/>
+              <w:right w:w="40.0" w:type="dxa"/>
+            </w:tcMar>
+            <w:vAlign w:val="center"/>
+          </w:tcPr>
+          <w:p>
+            <w:pPr>
+              <w:widowControl w:val="0"/>
+              <w:contextualSpacing w:val="0"/>
+              <w:jc w:val="center"/>
+              <w:rPr/>
+            </w:pPr>
+            <w:r>
+              <w:rPr>
+                <w:rtl w:val="0"/>
+              </w:rPr>
+              <w:t xml:space="preserve">Représente l'état actuel du jeu : contient un tableau des créatures présentes sur la grille de jeu et un tableau contenant les cellules de la grille, ainsi que le nombre de cellules de la grille.</w:t>
+            </w:r>
+          </w:p>
+        </w:tc>
+      </w:tr>
+      <w:tr>
+        <w:trPr>
+          <w:trHeight w:val="300" w:hRule="atLeast"/>
+        </w:trPr>
+        <w:tc>
+          <w:tcPr>
+            <w:tcBorders>
+              <w:top w:color="cccccc" w:space="0" w:sz="5" w:val="single"/>
+              <w:left w:color="cccccc" w:space="0" w:sz="5" w:val="single"/>
+              <w:bottom w:color="cccccc" w:space="0" w:sz="5" w:val="single"/>
+              <w:right w:color="cccccc" w:space="0" w:sz="5" w:val="single"/>
+            </w:tcBorders>
+            <w:tcMar>
+              <w:top w:w="40.0" w:type="dxa"/>
+              <w:left w:w="40.0" w:type="dxa"/>
+              <w:bottom w:w="40.0" w:type="dxa"/>
+              <w:right w:w="40.0" w:type="dxa"/>
+            </w:tcMar>
+            <w:vAlign w:val="center"/>
+          </w:tcPr>
+          <w:p>
+            <w:pPr>
+              <w:widowControl w:val="0"/>
+              <w:contextualSpacing w:val="0"/>
+              <w:jc w:val="center"/>
+              <w:rPr/>
+            </w:pPr>
+            <w:r>
+              <w:rPr>
+                <w:rtl w:val="0"/>
+              </w:rPr>
+              <w:t xml:space="preserve">ElementTab</w:t>
+            </w:r>
+          </w:p>
+        </w:tc>
+        <w:tc>
+          <w:tcPr>
+            <w:tcBorders>
+              <w:top w:color="cccccc" w:space="0" w:sz="5" w:val="single"/>
+              <w:left w:color="cccccc" w:space="0" w:sz="5" w:val="single"/>
+              <w:bottom w:color="cccccc" w:space="0" w:sz="5" w:val="single"/>
+              <w:right w:color="cccccc" w:space="0" w:sz="5" w:val="single"/>
+            </w:tcBorders>
+            <w:tcMar>
+              <w:top w:w="40.0" w:type="dxa"/>
+              <w:left w:w="40.0" w:type="dxa"/>
+              <w:bottom w:w="40.0" w:type="dxa"/>
+              <w:right w:w="40.0" w:type="dxa"/>
+            </w:tcMar>
+            <w:vAlign w:val="center"/>
+          </w:tcPr>
+          <w:p>
+            <w:pPr>
+              <w:widowControl w:val="0"/>
+              <w:contextualSpacing w:val="0"/>
+              <w:jc w:val="center"/>
+              <w:rPr/>
+            </w:pPr>
+            <w:r>
+              <w:rPr>
+                <w:rtl w:val="0"/>
+              </w:rPr>
+              <w:t xml:space="preserve">C'est un tableau composé d’éléments.</w:t>
+            </w:r>
+          </w:p>
+        </w:tc>
+      </w:tr>
+      <w:tr>
+        <w:trPr>
+          <w:trHeight w:val="300" w:hRule="atLeast"/>
+        </w:trPr>
+        <w:tc>
+          <w:tcPr>
+            <w:tcBorders>
+              <w:top w:color="cccccc" w:space="0" w:sz="5" w:val="single"/>
+              <w:left w:color="cccccc" w:space="0" w:sz="5" w:val="single"/>
+              <w:bottom w:color="cccccc" w:space="0" w:sz="5" w:val="single"/>
+              <w:right w:color="cccccc" w:space="0" w:sz="5" w:val="single"/>
+            </w:tcBorders>
+            <w:tcMar>
+              <w:top w:w="40.0" w:type="dxa"/>
+              <w:left w:w="40.0" w:type="dxa"/>
+              <w:bottom w:w="40.0" w:type="dxa"/>
+              <w:right w:w="40.0" w:type="dxa"/>
+            </w:tcMar>
+            <w:vAlign w:val="center"/>
+          </w:tcPr>
+          <w:p>
+            <w:pPr>
+              <w:widowControl w:val="0"/>
+              <w:contextualSpacing w:val="0"/>
+              <w:jc w:val="center"/>
+              <w:rPr/>
+            </w:pPr>
+            <w:r>
+              <w:rPr>
+                <w:rtl w:val="0"/>
+              </w:rPr>
+              <w:t xml:space="preserve">Element</w:t>
+            </w:r>
+          </w:p>
+        </w:tc>
+        <w:tc>
+          <w:tcPr>
+            <w:tcBorders>
+              <w:top w:color="cccccc" w:space="0" w:sz="5" w:val="single"/>
+              <w:left w:color="cccccc" w:space="0" w:sz="5" w:val="single"/>
+              <w:bottom w:color="cccccc" w:space="0" w:sz="5" w:val="single"/>
+              <w:right w:color="cccccc" w:space="0" w:sz="5" w:val="single"/>
+            </w:tcBorders>
+            <w:tcMar>
+              <w:top w:w="40.0" w:type="dxa"/>
+              <w:left w:w="40.0" w:type="dxa"/>
+              <w:bottom w:w="40.0" w:type="dxa"/>
+              <w:right w:w="40.0" w:type="dxa"/>
+            </w:tcMar>
+            <w:vAlign w:val="center"/>
+          </w:tcPr>
+          <w:p>
+            <w:pPr>
+              <w:widowControl w:val="0"/>
+              <w:contextualSpacing w:val="0"/>
+              <w:jc w:val="center"/>
+              <w:rPr/>
+            </w:pPr>
+            <w:r>
+              <w:rPr>
+                <w:rtl w:val="0"/>
+              </w:rPr>
+              <w:t xml:space="preserve">Peut être une cellule ou un groupe de créatures, permet d'obtenir leur position</w:t>
+            </w:r>
+          </w:p>
+        </w:tc>
+      </w:tr>
+      <w:tr>
+        <w:trPr>
+          <w:trHeight w:val="300" w:hRule="atLeast"/>
+        </w:trPr>
+        <w:tc>
+          <w:tcPr>
+            <w:tcBorders>
+              <w:top w:color="cccccc" w:space="0" w:sz="5" w:val="single"/>
+              <w:left w:color="cccccc" w:space="0" w:sz="5" w:val="single"/>
+              <w:bottom w:color="cccccc" w:space="0" w:sz="5" w:val="single"/>
+              <w:right w:color="cccccc" w:space="0" w:sz="5" w:val="single"/>
+            </w:tcBorders>
+            <w:tcMar>
+              <w:top w:w="40.0" w:type="dxa"/>
+              <w:left w:w="40.0" w:type="dxa"/>
+              <w:bottom w:w="40.0" w:type="dxa"/>
+              <w:right w:w="40.0" w:type="dxa"/>
+            </w:tcMar>
+            <w:vAlign w:val="center"/>
+          </w:tcPr>
+          <w:p>
+            <w:pPr>
+              <w:widowControl w:val="0"/>
+              <w:contextualSpacing w:val="0"/>
+              <w:jc w:val="center"/>
+              <w:rPr/>
+            </w:pPr>
+            <w:r>
+              <w:rPr>
+                <w:rtl w:val="0"/>
+              </w:rPr>
+              <w:t xml:space="preserve">Player</w:t>
+            </w:r>
+          </w:p>
+        </w:tc>
+        <w:tc>
+          <w:tcPr>
+            <w:tcBorders>
+              <w:top w:color="cccccc" w:space="0" w:sz="5" w:val="single"/>
+              <w:left w:color="cccccc" w:space="0" w:sz="5" w:val="single"/>
+              <w:bottom w:color="cccccc" w:space="0" w:sz="5" w:val="single"/>
+              <w:right w:color="cccccc" w:space="0" w:sz="5" w:val="single"/>
+            </w:tcBorders>
+            <w:tcMar>
+              <w:top w:w="40.0" w:type="dxa"/>
+              <w:left w:w="40.0" w:type="dxa"/>
+              <w:bottom w:w="40.0" w:type="dxa"/>
+              <w:right w:w="40.0" w:type="dxa"/>
+            </w:tcMar>
+            <w:vAlign w:val="center"/>
+          </w:tcPr>
+          <w:p>
+            <w:pPr>
+              <w:widowControl w:val="0"/>
+              <w:contextualSpacing w:val="0"/>
+              <w:jc w:val="center"/>
+              <w:rPr/>
+            </w:pPr>
+            <w:r>
+              <w:rPr>
+                <w:rtl w:val="0"/>
+              </w:rPr>
+              <w:t xml:space="preserve">Regroupe l'ensemble des variables dl'état du joueur</w:t>
+            </w:r>
+          </w:p>
+        </w:tc>
+      </w:tr>
+      <w:tr>
+        <w:trPr>
+          <w:trHeight w:val="300" w:hRule="atLeast"/>
+        </w:trPr>
+        <w:tc>
+          <w:tcPr>
+            <w:tcBorders>
+              <w:top w:color="cccccc" w:space="0" w:sz="5" w:val="single"/>
+              <w:left w:color="cccccc" w:space="0" w:sz="5" w:val="single"/>
+              <w:bottom w:color="cccccc" w:space="0" w:sz="5" w:val="single"/>
+              <w:right w:color="cccccc" w:space="0" w:sz="5" w:val="single"/>
+            </w:tcBorders>
+            <w:tcMar>
+              <w:top w:w="40.0" w:type="dxa"/>
+              <w:left w:w="40.0" w:type="dxa"/>
+              <w:bottom w:w="40.0" w:type="dxa"/>
+              <w:right w:w="40.0" w:type="dxa"/>
+            </w:tcMar>
+            <w:vAlign w:val="center"/>
+          </w:tcPr>
+          <w:p>
+            <w:pPr>
+              <w:widowControl w:val="0"/>
+              <w:contextualSpacing w:val="0"/>
+              <w:jc w:val="center"/>
+              <w:rPr/>
+            </w:pPr>
+            <w:r>
+              <w:rPr>
+                <w:rtl w:val="0"/>
+              </w:rPr>
+              <w:t xml:space="preserve">Cell</w:t>
+            </w:r>
+          </w:p>
+        </w:tc>
+        <w:tc>
+          <w:tcPr>
+            <w:tcBorders>
+              <w:top w:color="cccccc" w:space="0" w:sz="5" w:val="single"/>
+              <w:left w:color="cccccc" w:space="0" w:sz="5" w:val="single"/>
+              <w:bottom w:color="cccccc" w:space="0" w:sz="5" w:val="single"/>
+              <w:right w:color="cccccc" w:space="0" w:sz="5" w:val="single"/>
+            </w:tcBorders>
+            <w:tcMar>
+              <w:top w:w="40.0" w:type="dxa"/>
+              <w:left w:w="40.0" w:type="dxa"/>
+              <w:bottom w:w="40.0" w:type="dxa"/>
+              <w:right w:w="40.0" w:type="dxa"/>
+            </w:tcMar>
+            <w:vAlign w:val="center"/>
+          </w:tcPr>
+          <w:p>
+            <w:pPr>
+              <w:widowControl w:val="0"/>
+              <w:contextualSpacing w:val="0"/>
+              <w:jc w:val="center"/>
+              <w:rPr/>
+            </w:pPr>
+            <w:r>
+              <w:rPr>
+                <w:rtl w:val="0"/>
+              </w:rPr>
+              <w:t xml:space="preserve">Elément fixe de la grille</w:t>
+            </w:r>
+          </w:p>
+        </w:tc>
+      </w:tr>
+      <w:tr>
+        <w:trPr>
+          <w:trHeight w:val="300" w:hRule="atLeast"/>
+        </w:trPr>
+        <w:tc>
+          <w:tcPr>
+            <w:tcBorders>
+              <w:top w:color="cccccc" w:space="0" w:sz="5" w:val="single"/>
+              <w:left w:color="cccccc" w:space="0" w:sz="5" w:val="single"/>
+              <w:bottom w:color="cccccc" w:space="0" w:sz="5" w:val="single"/>
+              <w:right w:color="cccccc" w:space="0" w:sz="5" w:val="single"/>
+            </w:tcBorders>
+            <w:tcMar>
+              <w:top w:w="40.0" w:type="dxa"/>
+              <w:left w:w="40.0" w:type="dxa"/>
+              <w:bottom w:w="40.0" w:type="dxa"/>
+              <w:right w:w="40.0" w:type="dxa"/>
+            </w:tcMar>
+            <w:vAlign w:val="center"/>
+          </w:tcPr>
+          <w:p>
+            <w:pPr>
+              <w:widowControl w:val="0"/>
+              <w:contextualSpacing w:val="0"/>
+              <w:jc w:val="center"/>
+              <w:rPr/>
+            </w:pPr>
+            <w:r>
+              <w:rPr>
+                <w:rtl w:val="0"/>
+              </w:rPr>
+              <w:t xml:space="preserve">&lt;&lt;enumeration&gt;&gt;</w:t>
+            </w:r>
+          </w:p>
+          <w:p>
+            <w:pPr>
+              <w:widowControl w:val="0"/>
+              <w:contextualSpacing w:val="0"/>
+              <w:jc w:val="center"/>
+              <w:rPr/>
+            </w:pPr>
+            <w:r>
+              <w:rPr>
+                <w:rtl w:val="0"/>
+              </w:rPr>
+              <w:t xml:space="preserve">CellState</w:t>
+            </w:r>
+          </w:p>
+        </w:tc>
+        <w:tc>
+          <w:tcPr>
+            <w:tcBorders>
+              <w:top w:color="cccccc" w:space="0" w:sz="5" w:val="single"/>
+              <w:left w:color="cccccc" w:space="0" w:sz="5" w:val="single"/>
+              <w:bottom w:color="cccccc" w:space="0" w:sz="5" w:val="single"/>
+              <w:right w:color="cccccc" w:space="0" w:sz="5" w:val="single"/>
+            </w:tcBorders>
+            <w:tcMar>
+              <w:top w:w="40.0" w:type="dxa"/>
+              <w:left w:w="40.0" w:type="dxa"/>
+              <w:bottom w:w="40.0" w:type="dxa"/>
+              <w:right w:w="40.0" w:type="dxa"/>
+            </w:tcMar>
+            <w:vAlign w:val="center"/>
+          </w:tcPr>
+          <w:p>
+            <w:pPr>
+              <w:widowControl w:val="0"/>
+              <w:contextualSpacing w:val="0"/>
+              <w:jc w:val="center"/>
+              <w:rPr/>
+            </w:pPr>
+            <w:r>
+              <w:rPr>
+                <w:rtl w:val="0"/>
+              </w:rPr>
+              <w:t xml:space="preserve">Identifie l'état de la cellule, ce qui permettra plus tard de modifier les phases de combat ayant lieu sur celle-ci.</w:t>
+            </w:r>
+          </w:p>
+        </w:tc>
+      </w:tr>
+      <w:tr>
+        <w:trPr>
+          <w:trHeight w:val="300" w:hRule="atLeast"/>
+        </w:trPr>
+        <w:tc>
+          <w:tcPr>
+            <w:tcBorders>
+              <w:top w:color="cccccc" w:space="0" w:sz="5" w:val="single"/>
+              <w:left w:color="cccccc" w:space="0" w:sz="5" w:val="single"/>
+              <w:bottom w:color="cccccc" w:space="0" w:sz="5" w:val="single"/>
+              <w:right w:color="cccccc" w:space="0" w:sz="5" w:val="single"/>
+            </w:tcBorders>
+            <w:tcMar>
+              <w:top w:w="40.0" w:type="dxa"/>
+              <w:left w:w="40.0" w:type="dxa"/>
+              <w:bottom w:w="40.0" w:type="dxa"/>
+              <w:right w:w="40.0" w:type="dxa"/>
+            </w:tcMar>
+            <w:vAlign w:val="center"/>
+          </w:tcPr>
+          <w:p>
+            <w:pPr>
+              <w:widowControl w:val="0"/>
+              <w:contextualSpacing w:val="0"/>
+              <w:jc w:val="center"/>
+              <w:rPr/>
+            </w:pPr>
+            <w:r>
+              <w:rPr>
+                <w:rtl w:val="0"/>
+              </w:rPr>
+              <w:t xml:space="preserve">SimpleCell</w:t>
+            </w:r>
+          </w:p>
+        </w:tc>
+        <w:tc>
+          <w:tcPr>
+            <w:tcBorders>
+              <w:top w:color="cccccc" w:space="0" w:sz="5" w:val="single"/>
+              <w:left w:color="cccccc" w:space="0" w:sz="5" w:val="single"/>
+              <w:bottom w:color="cccccc" w:space="0" w:sz="5" w:val="single"/>
+              <w:right w:color="cccccc" w:space="0" w:sz="5" w:val="single"/>
+            </w:tcBorders>
+            <w:tcMar>
+              <w:top w:w="40.0" w:type="dxa"/>
+              <w:left w:w="40.0" w:type="dxa"/>
+              <w:bottom w:w="40.0" w:type="dxa"/>
+              <w:right w:w="40.0" w:type="dxa"/>
+            </w:tcMar>
+            <w:vAlign w:val="center"/>
+          </w:tcPr>
+          <w:p>
+            <w:pPr>
+              <w:widowControl w:val="0"/>
+              <w:contextualSpacing w:val="0"/>
+              <w:jc w:val="center"/>
+              <w:rPr/>
+            </w:pPr>
+            <w:r>
+              <w:rPr>
+                <w:rtl w:val="0"/>
+              </w:rPr>
+              <w:t xml:space="preserve">Type de cellule destiné à fournir des ressources au joueur. La classe identifie le nombre et le type de ressources que la cellule offre à chaque tour.</w:t>
+            </w:r>
+          </w:p>
+        </w:tc>
+      </w:tr>
+      <w:tr>
+        <w:trPr>
+          <w:trHeight w:val="500" w:hRule="atLeast"/>
+        </w:trPr>
+        <w:tc>
+          <w:tcPr>
+            <w:tcBorders>
+              <w:top w:color="cccccc" w:space="0" w:sz="5" w:val="single"/>
+              <w:left w:color="cccccc" w:space="0" w:sz="5" w:val="single"/>
+              <w:bottom w:color="cccccc" w:space="0" w:sz="5" w:val="single"/>
+              <w:right w:color="cccccc" w:space="0" w:sz="5" w:val="single"/>
+            </w:tcBorders>
+            <w:tcMar>
+              <w:top w:w="40.0" w:type="dxa"/>
+              <w:left w:w="40.0" w:type="dxa"/>
+              <w:bottom w:w="40.0" w:type="dxa"/>
+              <w:right w:w="40.0" w:type="dxa"/>
+            </w:tcMar>
+            <w:vAlign w:val="center"/>
+          </w:tcPr>
+          <w:p>
+            <w:pPr>
+              <w:widowControl w:val="0"/>
+              <w:contextualSpacing w:val="0"/>
+              <w:jc w:val="center"/>
+              <w:rPr/>
+            </w:pPr>
+            <w:r>
+              <w:rPr>
+                <w:rtl w:val="0"/>
+              </w:rPr>
+              <w:t xml:space="preserve">SpecialCell</w:t>
+            </w:r>
+          </w:p>
+        </w:tc>
+        <w:tc>
+          <w:tcPr>
+            <w:tcBorders>
+              <w:top w:color="cccccc" w:space="0" w:sz="5" w:val="single"/>
+              <w:left w:color="cccccc" w:space="0" w:sz="5" w:val="single"/>
+              <w:bottom w:color="cccccc" w:space="0" w:sz="5" w:val="single"/>
+              <w:right w:color="cccccc" w:space="0" w:sz="5" w:val="single"/>
+            </w:tcBorders>
+            <w:tcMar>
+              <w:top w:w="40.0" w:type="dxa"/>
+              <w:left w:w="40.0" w:type="dxa"/>
+              <w:bottom w:w="40.0" w:type="dxa"/>
+              <w:right w:w="40.0" w:type="dxa"/>
+            </w:tcMar>
+            <w:vAlign w:val="center"/>
+          </w:tcPr>
+          <w:p>
+            <w:pPr>
+              <w:widowControl w:val="0"/>
+              <w:contextualSpacing w:val="0"/>
+              <w:jc w:val="center"/>
+              <w:rPr/>
+            </w:pPr>
+            <w:r>
+              <w:rPr>
+                <w:rtl w:val="0"/>
+              </w:rPr>
+              <w:t xml:space="preserve">Type de cellule destiné à fournir des pouvoirs supplémentaires au joueur. Identifie le nombre et le type de ressources dont la cellule a besoin pour déclencher son pouvoir.</w:t>
+            </w:r>
+          </w:p>
+        </w:tc>
+      </w:tr>
+      <w:tr>
+        <w:trPr>
+          <w:trHeight w:val="300" w:hRule="atLeast"/>
+        </w:trPr>
+        <w:tc>
+          <w:tcPr>
+            <w:tcBorders>
+              <w:top w:color="cccccc" w:space="0" w:sz="5" w:val="single"/>
+              <w:left w:color="cccccc" w:space="0" w:sz="5" w:val="single"/>
+              <w:bottom w:color="cccccc" w:space="0" w:sz="5" w:val="single"/>
+              <w:right w:color="cccccc" w:space="0" w:sz="5" w:val="single"/>
+            </w:tcBorders>
+            <w:tcMar>
+              <w:top w:w="40.0" w:type="dxa"/>
+              <w:left w:w="40.0" w:type="dxa"/>
+              <w:bottom w:w="40.0" w:type="dxa"/>
+              <w:right w:w="40.0" w:type="dxa"/>
+            </w:tcMar>
+            <w:vAlign w:val="center"/>
+          </w:tcPr>
+          <w:p>
+            <w:pPr>
+              <w:widowControl w:val="0"/>
+              <w:contextualSpacing w:val="0"/>
+              <w:jc w:val="center"/>
+              <w:rPr/>
+            </w:pPr>
+            <w:r>
+              <w:rPr>
+                <w:rtl w:val="0"/>
+              </w:rPr>
+              <w:t xml:space="preserve">&lt;&lt;enumeration&gt;&gt;</w:t>
+            </w:r>
+          </w:p>
+          <w:p>
+            <w:pPr>
+              <w:widowControl w:val="0"/>
+              <w:contextualSpacing w:val="0"/>
+              <w:jc w:val="center"/>
+              <w:rPr/>
+            </w:pPr>
+            <w:r>
+              <w:rPr>
+                <w:rtl w:val="0"/>
+              </w:rPr>
+              <w:t xml:space="preserve">SimpleCellID</w:t>
+            </w:r>
+          </w:p>
+        </w:tc>
+        <w:tc>
+          <w:tcPr>
+            <w:tcBorders>
+              <w:top w:color="cccccc" w:space="0" w:sz="5" w:val="single"/>
+              <w:left w:color="cccccc" w:space="0" w:sz="5" w:val="single"/>
+              <w:bottom w:color="cccccc" w:space="0" w:sz="5" w:val="single"/>
+              <w:right w:color="cccccc" w:space="0" w:sz="5" w:val="single"/>
+            </w:tcBorders>
+            <w:tcMar>
+              <w:top w:w="40.0" w:type="dxa"/>
+              <w:left w:w="40.0" w:type="dxa"/>
+              <w:bottom w:w="40.0" w:type="dxa"/>
+              <w:right w:w="40.0" w:type="dxa"/>
+            </w:tcMar>
+            <w:vAlign w:val="center"/>
+          </w:tcPr>
+          <w:p>
+            <w:pPr>
+              <w:widowControl w:val="0"/>
+              <w:contextualSpacing w:val="0"/>
+              <w:jc w:val="center"/>
+              <w:rPr/>
+            </w:pPr>
+            <w:r>
+              <w:rPr>
+                <w:rtl w:val="0"/>
+              </w:rPr>
+              <w:t xml:space="preserve">Caractérise le type de sol présent sur la cellule : sable, boue ou herbe</w:t>
+            </w:r>
+          </w:p>
+        </w:tc>
+      </w:tr>
+      <w:tr>
+        <w:trPr>
+          <w:trHeight w:val="300" w:hRule="atLeast"/>
+        </w:trPr>
+        <w:tc>
+          <w:tcPr>
+            <w:tcBorders>
+              <w:top w:color="cccccc" w:space="0" w:sz="5" w:val="single"/>
+              <w:left w:color="cccccc" w:space="0" w:sz="5" w:val="single"/>
+              <w:bottom w:color="cccccc" w:space="0" w:sz="5" w:val="single"/>
+              <w:right w:color="cccccc" w:space="0" w:sz="5" w:val="single"/>
+            </w:tcBorders>
+            <w:tcMar>
+              <w:top w:w="40.0" w:type="dxa"/>
+              <w:left w:w="40.0" w:type="dxa"/>
+              <w:bottom w:w="40.0" w:type="dxa"/>
+              <w:right w:w="40.0" w:type="dxa"/>
+            </w:tcMar>
+            <w:vAlign w:val="center"/>
+          </w:tcPr>
+          <w:p>
+            <w:pPr>
+              <w:widowControl w:val="0"/>
+              <w:contextualSpacing w:val="0"/>
+              <w:jc w:val="center"/>
+              <w:rPr/>
+            </w:pPr>
+            <w:r>
+              <w:rPr>
+                <w:rtl w:val="0"/>
+              </w:rPr>
+              <w:t xml:space="preserve">&lt;&lt;enumeration&gt;&gt;</w:t>
+            </w:r>
+          </w:p>
+          <w:p>
+            <w:pPr>
+              <w:widowControl w:val="0"/>
+              <w:contextualSpacing w:val="0"/>
+              <w:jc w:val="center"/>
+              <w:rPr/>
+            </w:pPr>
+            <w:r>
+              <w:rPr>
+                <w:rtl w:val="0"/>
+              </w:rPr>
+              <w:t xml:space="preserve">SpecialCellID</w:t>
+            </w:r>
+          </w:p>
+        </w:tc>
+        <w:tc>
+          <w:tcPr>
+            <w:tcBorders>
+              <w:top w:color="cccccc" w:space="0" w:sz="5" w:val="single"/>
+              <w:left w:color="cccccc" w:space="0" w:sz="5" w:val="single"/>
+              <w:bottom w:color="cccccc" w:space="0" w:sz="5" w:val="single"/>
+              <w:right w:color="cccccc" w:space="0" w:sz="5" w:val="single"/>
+            </w:tcBorders>
+            <w:tcMar>
+              <w:top w:w="40.0" w:type="dxa"/>
+              <w:left w:w="40.0" w:type="dxa"/>
+              <w:bottom w:w="40.0" w:type="dxa"/>
+              <w:right w:w="40.0" w:type="dxa"/>
+            </w:tcMar>
+            <w:vAlign w:val="center"/>
+          </w:tcPr>
+          <w:p>
+            <w:pPr>
+              <w:widowControl w:val="0"/>
+              <w:contextualSpacing w:val="0"/>
+              <w:jc w:val="center"/>
+              <w:rPr/>
+            </w:pPr>
+            <w:r>
+              <w:rPr>
+                <w:rtl w:val="0"/>
+              </w:rPr>
+              <w:t xml:space="preserve">Caractérise le type d’objet présent sur la cellule : le pot de sucreries, la piscine, le barbecue ou le jet-pack. Déterminera plus tard le type de pouvoir que gagne le joueur en conquérant la cellule.</w:t>
+            </w:r>
+          </w:p>
+        </w:tc>
+      </w:tr>
+      <w:tr>
+        <w:trPr>
+          <w:trHeight w:val="300" w:hRule="atLeast"/>
+        </w:trPr>
+        <w:tc>
+          <w:tcPr>
+            <w:tcBorders>
+              <w:top w:color="cccccc" w:space="0" w:sz="5" w:val="single"/>
+              <w:left w:color="cccccc" w:space="0" w:sz="5" w:val="single"/>
+              <w:bottom w:color="cccccc" w:space="0" w:sz="5" w:val="single"/>
+              <w:right w:color="cccccc" w:space="0" w:sz="5" w:val="single"/>
+            </w:tcBorders>
+            <w:tcMar>
+              <w:top w:w="40.0" w:type="dxa"/>
+              <w:left w:w="40.0" w:type="dxa"/>
+              <w:bottom w:w="40.0" w:type="dxa"/>
+              <w:right w:w="40.0" w:type="dxa"/>
+            </w:tcMar>
+            <w:vAlign w:val="center"/>
+          </w:tcPr>
+          <w:p>
+            <w:pPr>
+              <w:widowControl w:val="0"/>
+              <w:contextualSpacing w:val="0"/>
+              <w:jc w:val="center"/>
+              <w:rPr/>
+            </w:pPr>
+            <w:r>
+              <w:rPr>
+                <w:rtl w:val="0"/>
+              </w:rPr>
+              <w:t xml:space="preserve">&lt;&lt;enumeration&gt;&gt;</w:t>
+            </w:r>
+          </w:p>
+          <w:p>
+            <w:pPr>
+              <w:widowControl w:val="0"/>
+              <w:contextualSpacing w:val="0"/>
+              <w:jc w:val="center"/>
+              <w:rPr/>
+            </w:pPr>
+            <w:r>
+              <w:rPr>
+                <w:rtl w:val="0"/>
+              </w:rPr>
+              <w:t xml:space="preserve">TypeID</w:t>
+            </w:r>
+          </w:p>
+        </w:tc>
+        <w:tc>
+          <w:tcPr>
+            <w:tcBorders>
+              <w:top w:color="cccccc" w:space="0" w:sz="5" w:val="single"/>
+              <w:left w:color="cccccc" w:space="0" w:sz="5" w:val="single"/>
+              <w:bottom w:color="cccccc" w:space="0" w:sz="5" w:val="single"/>
+              <w:right w:color="cccccc" w:space="0" w:sz="5" w:val="single"/>
+            </w:tcBorders>
+            <w:tcMar>
+              <w:top w:w="40.0" w:type="dxa"/>
+              <w:left w:w="40.0" w:type="dxa"/>
+              <w:bottom w:w="40.0" w:type="dxa"/>
+              <w:right w:w="40.0" w:type="dxa"/>
+            </w:tcMar>
+            <w:vAlign w:val="center"/>
+          </w:tcPr>
+          <w:p>
+            <w:pPr>
+              <w:widowControl w:val="0"/>
+              <w:contextualSpacing w:val="0"/>
+              <w:jc w:val="center"/>
+              <w:rPr/>
+            </w:pPr>
+            <w:r>
+              <w:rPr>
+                <w:rtl w:val="0"/>
+              </w:rPr>
+              <w:t xml:space="preserve">Caractérise le type d’élément, généralise les deux énumerations précédentes.</w:t>
+            </w:r>
+          </w:p>
+        </w:tc>
+      </w:tr>
+      <w:tr>
+        <w:trPr>
+          <w:trHeight w:val="300" w:hRule="atLeast"/>
+        </w:trPr>
+        <w:tc>
+          <w:tcPr>
+            <w:tcBorders>
+              <w:top w:color="cccccc" w:space="0" w:sz="5" w:val="single"/>
+              <w:left w:color="cccccc" w:space="0" w:sz="5" w:val="single"/>
+              <w:bottom w:color="cccccc" w:space="0" w:sz="5" w:val="single"/>
+              <w:right w:color="cccccc" w:space="0" w:sz="5" w:val="single"/>
+            </w:tcBorders>
+            <w:tcMar>
+              <w:top w:w="40.0" w:type="dxa"/>
+              <w:left w:w="40.0" w:type="dxa"/>
+              <w:bottom w:w="40.0" w:type="dxa"/>
+              <w:right w:w="40.0" w:type="dxa"/>
+            </w:tcMar>
+            <w:vAlign w:val="center"/>
+          </w:tcPr>
+          <w:p>
+            <w:pPr>
+              <w:widowControl w:val="0"/>
+              <w:contextualSpacing w:val="0"/>
+              <w:jc w:val="center"/>
+              <w:rPr/>
+            </w:pPr>
+            <w:r>
+              <w:rPr>
+                <w:rtl w:val="0"/>
+              </w:rPr>
+              <w:t xml:space="preserve">CreaturesGroup</w:t>
+            </w:r>
+          </w:p>
+        </w:tc>
+        <w:tc>
+          <w:tcPr>
+            <w:tcBorders>
+              <w:top w:color="cccccc" w:space="0" w:sz="5" w:val="single"/>
+              <w:left w:color="cccccc" w:space="0" w:sz="5" w:val="single"/>
+              <w:bottom w:color="cccccc" w:space="0" w:sz="5" w:val="single"/>
+              <w:right w:color="cccccc" w:space="0" w:sz="5" w:val="single"/>
+            </w:tcBorders>
+            <w:tcMar>
+              <w:top w:w="40.0" w:type="dxa"/>
+              <w:left w:w="40.0" w:type="dxa"/>
+              <w:bottom w:w="40.0" w:type="dxa"/>
+              <w:right w:w="40.0" w:type="dxa"/>
+            </w:tcMar>
+            <w:vAlign w:val="center"/>
+          </w:tcPr>
+          <w:p>
+            <w:pPr>
+              <w:widowControl w:val="0"/>
+              <w:contextualSpacing w:val="0"/>
+              <w:jc w:val="center"/>
+              <w:rPr/>
+            </w:pPr>
+            <w:r>
+              <w:rPr>
+                <w:rtl w:val="0"/>
+              </w:rPr>
+              <w:t xml:space="preserve">Elements déplaçables du jeu.</w:t>
+            </w:r>
+          </w:p>
+        </w:tc>
+      </w:tr>
+      <w:tr>
+        <w:trPr>
+          <w:trHeight w:val="300" w:hRule="atLeast"/>
+        </w:trPr>
+        <w:tc>
+          <w:tcPr>
+            <w:tcBorders>
+              <w:top w:color="cccccc" w:space="0" w:sz="5" w:val="single"/>
+              <w:left w:color="cccccc" w:space="0" w:sz="5" w:val="single"/>
+              <w:bottom w:color="cccccc" w:space="0" w:sz="5" w:val="single"/>
+              <w:right w:color="cccccc" w:space="0" w:sz="5" w:val="single"/>
+            </w:tcBorders>
+            <w:tcMar>
+              <w:top w:w="40.0" w:type="dxa"/>
+              <w:left w:w="40.0" w:type="dxa"/>
+              <w:bottom w:w="40.0" w:type="dxa"/>
+              <w:right w:w="40.0" w:type="dxa"/>
+            </w:tcMar>
+            <w:vAlign w:val="center"/>
+          </w:tcPr>
+          <w:p>
+            <w:pPr>
+              <w:widowControl w:val="0"/>
+              <w:contextualSpacing w:val="0"/>
+              <w:jc w:val="center"/>
+              <w:rPr/>
+            </w:pPr>
+            <w:r>
+              <w:rPr>
+                <w:rtl w:val="0"/>
+              </w:rPr>
+              <w:t xml:space="preserve">&lt;&lt;enumeration&gt;&gt;</w:t>
+            </w:r>
+          </w:p>
+          <w:p>
+            <w:pPr>
+              <w:widowControl w:val="0"/>
+              <w:contextualSpacing w:val="0"/>
+              <w:jc w:val="center"/>
+              <w:rPr/>
+            </w:pPr>
+            <w:r>
+              <w:rPr>
+                <w:rtl w:val="0"/>
+              </w:rPr>
+              <w:t xml:space="preserve">CreaturesID</w:t>
+            </w:r>
+          </w:p>
+        </w:tc>
+        <w:tc>
+          <w:tcPr>
+            <w:tcBorders>
+              <w:top w:color="cccccc" w:space="0" w:sz="5" w:val="single"/>
+              <w:left w:color="cccccc" w:space="0" w:sz="5" w:val="single"/>
+              <w:bottom w:color="cccccc" w:space="0" w:sz="5" w:val="single"/>
+              <w:right w:color="cccccc" w:space="0" w:sz="5" w:val="single"/>
+            </w:tcBorders>
+            <w:tcMar>
+              <w:top w:w="40.0" w:type="dxa"/>
+              <w:left w:w="40.0" w:type="dxa"/>
+              <w:bottom w:w="40.0" w:type="dxa"/>
+              <w:right w:w="40.0" w:type="dxa"/>
+            </w:tcMar>
+            <w:vAlign w:val="center"/>
+          </w:tcPr>
+          <w:p>
+            <w:pPr>
+              <w:widowControl w:val="0"/>
+              <w:contextualSpacing w:val="0"/>
+              <w:jc w:val="center"/>
+              <w:rPr/>
+            </w:pPr>
+            <w:r>
+              <w:rPr>
+                <w:rtl w:val="0"/>
+              </w:rPr>
+              <w:t xml:space="preserve">Identifie le type de créatures. Permettra plus tard de caractériser leur type d’attaque ainsi que les ressources qu'elle peuvent voler</w:t>
+            </w:r>
+          </w:p>
+        </w:tc>
+      </w:tr>
+      <w:tr>
+        <w:trPr>
+          <w:trHeight w:val="300" w:hRule="atLeast"/>
+        </w:trPr>
+        <w:tc>
+          <w:tcPr>
+            <w:tcBorders>
+              <w:top w:color="cccccc" w:space="0" w:sz="5" w:val="single"/>
+              <w:left w:color="cccccc" w:space="0" w:sz="5" w:val="single"/>
+              <w:bottom w:color="cccccc" w:space="0" w:sz="5" w:val="single"/>
+              <w:right w:color="cccccc" w:space="0" w:sz="5" w:val="single"/>
+            </w:tcBorders>
+            <w:tcMar>
+              <w:top w:w="40.0" w:type="dxa"/>
+              <w:left w:w="40.0" w:type="dxa"/>
+              <w:bottom w:w="40.0" w:type="dxa"/>
+              <w:right w:w="40.0" w:type="dxa"/>
+            </w:tcMar>
+            <w:vAlign w:val="center"/>
+          </w:tcPr>
+          <w:p>
+            <w:pPr>
+              <w:widowControl w:val="0"/>
+              <w:contextualSpacing w:val="0"/>
+              <w:jc w:val="center"/>
+              <w:rPr/>
+            </w:pPr>
+            <w:r>
+              <w:rPr>
+                <w:rtl w:val="0"/>
+              </w:rPr>
+              <w:t xml:space="preserve">PlayerRessources</w:t>
+            </w:r>
+          </w:p>
+        </w:tc>
+        <w:tc>
+          <w:tcPr>
+            <w:tcBorders>
+              <w:top w:color="cccccc" w:space="0" w:sz="5" w:val="single"/>
+              <w:left w:color="cccccc" w:space="0" w:sz="5" w:val="single"/>
+              <w:bottom w:color="cccccc" w:space="0" w:sz="5" w:val="single"/>
+              <w:right w:color="cccccc" w:space="0" w:sz="5" w:val="single"/>
+            </w:tcBorders>
+            <w:tcMar>
+              <w:top w:w="40.0" w:type="dxa"/>
+              <w:left w:w="40.0" w:type="dxa"/>
+              <w:bottom w:w="40.0" w:type="dxa"/>
+              <w:right w:w="40.0" w:type="dxa"/>
+            </w:tcMar>
+            <w:vAlign w:val="center"/>
+          </w:tcPr>
+          <w:p>
+            <w:pPr>
+              <w:widowControl w:val="0"/>
+              <w:contextualSpacing w:val="0"/>
+              <w:jc w:val="center"/>
+              <w:rPr/>
+            </w:pPr>
+            <w:r>
+              <w:rPr>
+                <w:rtl w:val="0"/>
+              </w:rPr>
+              <w:t xml:space="preserve">Donne l'état des ressources du joueur, peut également les modifier</w:t>
+            </w:r>
+          </w:p>
+        </w:tc>
+      </w:tr>
+      <w:tr>
+        <w:trPr>
+          <w:trHeight w:val="300" w:hRule="atLeast"/>
+        </w:trPr>
+        <w:tc>
+          <w:tcPr>
+            <w:tcBorders>
+              <w:top w:color="cccccc" w:space="0" w:sz="5" w:val="single"/>
+              <w:left w:color="cccccc" w:space="0" w:sz="5" w:val="single"/>
+              <w:bottom w:color="cccccc" w:space="0" w:sz="5" w:val="single"/>
+              <w:right w:color="cccccc" w:space="0" w:sz="5" w:val="single"/>
+            </w:tcBorders>
+            <w:tcMar>
+              <w:top w:w="40.0" w:type="dxa"/>
+              <w:left w:w="40.0" w:type="dxa"/>
+              <w:bottom w:w="40.0" w:type="dxa"/>
+              <w:right w:w="40.0" w:type="dxa"/>
+            </w:tcMar>
+            <w:vAlign w:val="center"/>
+          </w:tcPr>
+          <w:p>
+            <w:pPr>
+              <w:widowControl w:val="0"/>
+              <w:contextualSpacing w:val="0"/>
+              <w:jc w:val="center"/>
+              <w:rPr/>
+            </w:pPr>
+            <w:r>
+              <w:rPr>
+                <w:rtl w:val="0"/>
+              </w:rPr>
+              <w:t xml:space="preserve">&lt;&lt;enumeration&gt;&gt;</w:t>
+            </w:r>
+          </w:p>
+          <w:p>
+            <w:pPr>
+              <w:widowControl w:val="0"/>
+              <w:contextualSpacing w:val="0"/>
+              <w:jc w:val="center"/>
+              <w:rPr/>
+            </w:pPr>
+            <w:r>
+              <w:rPr>
+                <w:rtl w:val="0"/>
+              </w:rPr>
+              <w:t xml:space="preserve">ClanNameID</w:t>
+            </w:r>
+          </w:p>
+        </w:tc>
+        <w:tc>
+          <w:tcPr>
+            <w:tcBorders>
+              <w:top w:color="cccccc" w:space="0" w:sz="5" w:val="single"/>
+              <w:left w:color="cccccc" w:space="0" w:sz="5" w:val="single"/>
+              <w:bottom w:color="cccccc" w:space="0" w:sz="5" w:val="single"/>
+              <w:right w:color="cccccc" w:space="0" w:sz="5" w:val="single"/>
+            </w:tcBorders>
+            <w:tcMar>
+              <w:top w:w="40.0" w:type="dxa"/>
+              <w:left w:w="40.0" w:type="dxa"/>
+              <w:bottom w:w="40.0" w:type="dxa"/>
+              <w:right w:w="40.0" w:type="dxa"/>
+            </w:tcMar>
+            <w:vAlign w:val="center"/>
+          </w:tcPr>
+          <w:p>
+            <w:pPr>
+              <w:widowControl w:val="0"/>
+              <w:contextualSpacing w:val="0"/>
+              <w:jc w:val="center"/>
+              <w:rPr/>
+            </w:pPr>
+            <w:r>
+              <w:rPr>
+                <w:rtl w:val="0"/>
+              </w:rPr>
+              <w:t xml:space="preserve">Associe à chaque joueur un type de créatures</w:t>
+            </w:r>
+          </w:p>
+        </w:tc>
+      </w:tr>
+    </w:tbl>
+    <w:p>
+      <w:pPr>
+        <w:contextualSpacing w:val="0"/>
+        <w:rPr/>
+      </w:pPr>
       <w:r>
         <w:rPr>
           <w:rtl w:val="0"/>
@@ -4348,8 +7234,8 @@
   <w:abstractNum w:abstractNumId="2">
     <w:lvl w:ilvl="0">
       <w:start w:val="1"/>
-      <w:numFmt w:val="decimal"/>
-      <w:lvlText w:val="%1."/>
+      <w:numFmt w:val="bullet"/>
+      <w:lvlText w:val="●"/>
       <w:lvlJc w:val="left"/>
       <w:pPr>
         <w:ind w:left="720" w:hanging="360"/>
@@ -4360,8 +7246,8 @@
     </w:lvl>
     <w:lvl w:ilvl="1">
       <w:start w:val="1"/>
-      <w:numFmt w:val="lowerLetter"/>
-      <w:lvlText w:val="%2."/>
+      <w:numFmt w:val="bullet"/>
+      <w:lvlText w:val="○"/>
       <w:lvlJc w:val="left"/>
       <w:pPr>
         <w:ind w:left="1440" w:hanging="360"/>
@@ -4372,9 +7258,9 @@
     </w:lvl>
     <w:lvl w:ilvl="2">
       <w:start w:val="1"/>
-      <w:numFmt w:val="lowerRoman"/>
-      <w:lvlText w:val="%3."/>
-      <w:lvlJc w:val="right"/>
+      <w:numFmt w:val="bullet"/>
+      <w:lvlText w:val="■"/>
+      <w:lvlJc w:val="left"/>
       <w:pPr>
         <w:ind w:left="2160" w:hanging="360"/>
       </w:pPr>
@@ -4384,8 +7270,8 @@
     </w:lvl>
     <w:lvl w:ilvl="3">
       <w:start w:val="1"/>
-      <w:numFmt w:val="decimal"/>
-      <w:lvlText w:val="%4."/>
+      <w:numFmt w:val="bullet"/>
+      <w:lvlText w:val="●"/>
       <w:lvlJc w:val="left"/>
       <w:pPr>
         <w:ind w:left="2880" w:hanging="360"/>
@@ -4396,8 +7282,8 @@
     </w:lvl>
     <w:lvl w:ilvl="4">
       <w:start w:val="1"/>
-      <w:numFmt w:val="lowerLetter"/>
-      <w:lvlText w:val="%5."/>
+      <w:numFmt w:val="bullet"/>
+      <w:lvlText w:val="○"/>
       <w:lvlJc w:val="left"/>
       <w:pPr>
         <w:ind w:left="3600" w:hanging="360"/>
@@ -4408,9 +7294,9 @@
     </w:lvl>
     <w:lvl w:ilvl="5">
       <w:start w:val="1"/>
-      <w:numFmt w:val="lowerRoman"/>
-      <w:lvlText w:val="%6."/>
-      <w:lvlJc w:val="right"/>
+      <w:numFmt w:val="bullet"/>
+      <w:lvlText w:val="■"/>
+      <w:lvlJc w:val="left"/>
       <w:pPr>
         <w:ind w:left="4320" w:hanging="360"/>
       </w:pPr>
@@ -4420,8 +7306,8 @@
     </w:lvl>
     <w:lvl w:ilvl="6">
       <w:start w:val="1"/>
-      <w:numFmt w:val="decimal"/>
-      <w:lvlText w:val="%7."/>
+      <w:numFmt w:val="bullet"/>
+      <w:lvlText w:val="●"/>
       <w:lvlJc w:val="left"/>
       <w:pPr>
         <w:ind w:left="5040" w:hanging="360"/>
@@ -4432,8 +7318,8 @@
     </w:lvl>
     <w:lvl w:ilvl="7">
       <w:start w:val="1"/>
-      <w:numFmt w:val="lowerLetter"/>
-      <w:lvlText w:val="%8."/>
+      <w:numFmt w:val="bullet"/>
+      <w:lvlText w:val="○"/>
       <w:lvlJc w:val="left"/>
       <w:pPr>
         <w:ind w:left="5760" w:hanging="360"/>
@@ -4444,9 +7330,9 @@
     </w:lvl>
     <w:lvl w:ilvl="8">
       <w:start w:val="1"/>
-      <w:numFmt w:val="lowerRoman"/>
-      <w:lvlText w:val="%9."/>
-      <w:lvlJc w:val="right"/>
+      <w:numFmt w:val="bullet"/>
+      <w:lvlText w:val="■"/>
+      <w:lvlJc w:val="left"/>
       <w:pPr>
         <w:ind w:left="6480" w:hanging="360"/>
       </w:pPr>
@@ -4458,9 +7344,9 @@
   <w:abstractNum w:abstractNumId="3">
     <w:lvl w:ilvl="0">
       <w:start w:val="1"/>
-      <w:numFmt w:val="decimal"/>
-      <w:lvlText w:val="%1."/>
-      <w:lvlJc w:val="right"/>
+      <w:numFmt w:val="bullet"/>
+      <w:lvlText w:val="●"/>
+      <w:lvlJc w:val="left"/>
       <w:pPr>
         <w:ind w:left="720" w:hanging="360"/>
       </w:pPr>
@@ -4470,9 +7356,9 @@
     </w:lvl>
     <w:lvl w:ilvl="1">
       <w:start w:val="1"/>
-      <w:numFmt w:val="decimal"/>
-      <w:lvlText w:val="%1.%2."/>
-      <w:lvlJc w:val="right"/>
+      <w:numFmt w:val="bullet"/>
+      <w:lvlText w:val="○"/>
+      <w:lvlJc w:val="left"/>
       <w:pPr>
         <w:ind w:left="1440" w:hanging="360"/>
       </w:pPr>
@@ -4482,9 +7368,9 @@
     </w:lvl>
     <w:lvl w:ilvl="2">
       <w:start w:val="1"/>
-      <w:numFmt w:val="decimal"/>
-      <w:lvlText w:val="%1.%2.%3."/>
-      <w:lvlJc w:val="right"/>
+      <w:numFmt w:val="bullet"/>
+      <w:lvlText w:val="■"/>
+      <w:lvlJc w:val="left"/>
       <w:pPr>
         <w:ind w:left="2160" w:hanging="360"/>
       </w:pPr>
@@ -4494,9 +7380,9 @@
     </w:lvl>
     <w:lvl w:ilvl="3">
       <w:start w:val="1"/>
-      <w:numFmt w:val="decimal"/>
-      <w:lvlText w:val="%1.%2.%3.%4."/>
-      <w:lvlJc w:val="right"/>
+      <w:numFmt w:val="bullet"/>
+      <w:lvlText w:val="●"/>
+      <w:lvlJc w:val="left"/>
       <w:pPr>
         <w:ind w:left="2880" w:hanging="360"/>
       </w:pPr>
@@ -4506,9 +7392,9 @@
     </w:lvl>
     <w:lvl w:ilvl="4">
       <w:start w:val="1"/>
-      <w:numFmt w:val="decimal"/>
-      <w:lvlText w:val="%1.%2.%3.%4.%5."/>
-      <w:lvlJc w:val="right"/>
+      <w:numFmt w:val="bullet"/>
+      <w:lvlText w:val="○"/>
+      <w:lvlJc w:val="left"/>
       <w:pPr>
         <w:ind w:left="3600" w:hanging="360"/>
       </w:pPr>
@@ -4518,9 +7404,9 @@
     </w:lvl>
     <w:lvl w:ilvl="5">
       <w:start w:val="1"/>
-      <w:numFmt w:val="decimal"/>
-      <w:lvlText w:val="%1.%2.%3.%4.%5.%6."/>
-      <w:lvlJc w:val="right"/>
+      <w:numFmt w:val="bullet"/>
+      <w:lvlText w:val="■"/>
+      <w:lvlJc w:val="left"/>
       <w:pPr>
         <w:ind w:left="4320" w:hanging="360"/>
       </w:pPr>
@@ -4530,9 +7416,9 @@
     </w:lvl>
     <w:lvl w:ilvl="6">
       <w:start w:val="1"/>
-      <w:numFmt w:val="decimal"/>
-      <w:lvlText w:val="%1.%2.%3.%4.%5.%6.%7."/>
-      <w:lvlJc w:val="right"/>
+      <w:numFmt w:val="bullet"/>
+      <w:lvlText w:val="●"/>
+      <w:lvlJc w:val="left"/>
       <w:pPr>
         <w:ind w:left="5040" w:hanging="360"/>
       </w:pPr>
@@ -4542,9 +7428,9 @@
     </w:lvl>
     <w:lvl w:ilvl="7">
       <w:start w:val="1"/>
-      <w:numFmt w:val="decimal"/>
-      <w:lvlText w:val="%1.%2.%3.%4.%5.%6.%7.%8."/>
-      <w:lvlJc w:val="right"/>
+      <w:numFmt w:val="bullet"/>
+      <w:lvlText w:val="○"/>
+      <w:lvlJc w:val="left"/>
       <w:pPr>
         <w:ind w:left="5760" w:hanging="360"/>
       </w:pPr>
@@ -4554,9 +7440,9 @@
     </w:lvl>
     <w:lvl w:ilvl="8">
       <w:start w:val="1"/>
-      <w:numFmt w:val="decimal"/>
-      <w:lvlText w:val="%1.%2.%3.%4.%5.%6.%7.%8.%9."/>
-      <w:lvlJc w:val="right"/>
+      <w:numFmt w:val="bullet"/>
+      <w:lvlText w:val="■"/>
+      <w:lvlJc w:val="left"/>
       <w:pPr>
         <w:ind w:left="6480" w:hanging="360"/>
       </w:pPr>
@@ -4566,6 +7452,446 @@
     </w:lvl>
   </w:abstractNum>
   <w:abstractNum w:abstractNumId="4">
+    <w:lvl w:ilvl="0">
+      <w:start w:val="1"/>
+      <w:numFmt w:val="bullet"/>
+      <w:lvlText w:val="●"/>
+      <w:lvlJc w:val="left"/>
+      <w:pPr>
+        <w:ind w:left="720" w:hanging="360"/>
+      </w:pPr>
+      <w:rPr>
+        <w:u w:val="none"/>
+      </w:rPr>
+    </w:lvl>
+    <w:lvl w:ilvl="1">
+      <w:start w:val="1"/>
+      <w:numFmt w:val="bullet"/>
+      <w:lvlText w:val="○"/>
+      <w:lvlJc w:val="left"/>
+      <w:pPr>
+        <w:ind w:left="1440" w:hanging="360"/>
+      </w:pPr>
+      <w:rPr>
+        <w:u w:val="none"/>
+      </w:rPr>
+    </w:lvl>
+    <w:lvl w:ilvl="2">
+      <w:start w:val="1"/>
+      <w:numFmt w:val="bullet"/>
+      <w:lvlText w:val="■"/>
+      <w:lvlJc w:val="left"/>
+      <w:pPr>
+        <w:ind w:left="2160" w:hanging="360"/>
+      </w:pPr>
+      <w:rPr>
+        <w:u w:val="none"/>
+      </w:rPr>
+    </w:lvl>
+    <w:lvl w:ilvl="3">
+      <w:start w:val="1"/>
+      <w:numFmt w:val="bullet"/>
+      <w:lvlText w:val="●"/>
+      <w:lvlJc w:val="left"/>
+      <w:pPr>
+        <w:ind w:left="2880" w:hanging="360"/>
+      </w:pPr>
+      <w:rPr>
+        <w:u w:val="none"/>
+      </w:rPr>
+    </w:lvl>
+    <w:lvl w:ilvl="4">
+      <w:start w:val="1"/>
+      <w:numFmt w:val="bullet"/>
+      <w:lvlText w:val="○"/>
+      <w:lvlJc w:val="left"/>
+      <w:pPr>
+        <w:ind w:left="3600" w:hanging="360"/>
+      </w:pPr>
+      <w:rPr>
+        <w:u w:val="none"/>
+      </w:rPr>
+    </w:lvl>
+    <w:lvl w:ilvl="5">
+      <w:start w:val="1"/>
+      <w:numFmt w:val="bullet"/>
+      <w:lvlText w:val="■"/>
+      <w:lvlJc w:val="left"/>
+      <w:pPr>
+        <w:ind w:left="4320" w:hanging="360"/>
+      </w:pPr>
+      <w:rPr>
+        <w:u w:val="none"/>
+      </w:rPr>
+    </w:lvl>
+    <w:lvl w:ilvl="6">
+      <w:start w:val="1"/>
+      <w:numFmt w:val="bullet"/>
+      <w:lvlText w:val="●"/>
+      <w:lvlJc w:val="left"/>
+      <w:pPr>
+        <w:ind w:left="5040" w:hanging="360"/>
+      </w:pPr>
+      <w:rPr>
+        <w:u w:val="none"/>
+      </w:rPr>
+    </w:lvl>
+    <w:lvl w:ilvl="7">
+      <w:start w:val="1"/>
+      <w:numFmt w:val="bullet"/>
+      <w:lvlText w:val="○"/>
+      <w:lvlJc w:val="left"/>
+      <w:pPr>
+        <w:ind w:left="5760" w:hanging="360"/>
+      </w:pPr>
+      <w:rPr>
+        <w:u w:val="none"/>
+      </w:rPr>
+    </w:lvl>
+    <w:lvl w:ilvl="8">
+      <w:start w:val="1"/>
+      <w:numFmt w:val="bullet"/>
+      <w:lvlText w:val="■"/>
+      <w:lvlJc w:val="left"/>
+      <w:pPr>
+        <w:ind w:left="6480" w:hanging="360"/>
+      </w:pPr>
+      <w:rPr>
+        <w:u w:val="none"/>
+      </w:rPr>
+    </w:lvl>
+  </w:abstractNum>
+  <w:abstractNum w:abstractNumId="5">
+    <w:lvl w:ilvl="0">
+      <w:start w:val="1"/>
+      <w:numFmt w:val="bullet"/>
+      <w:lvlText w:val="●"/>
+      <w:lvlJc w:val="left"/>
+      <w:pPr>
+        <w:ind w:left="720" w:hanging="360"/>
+      </w:pPr>
+      <w:rPr>
+        <w:u w:val="none"/>
+      </w:rPr>
+    </w:lvl>
+    <w:lvl w:ilvl="1">
+      <w:start w:val="1"/>
+      <w:numFmt w:val="bullet"/>
+      <w:lvlText w:val="○"/>
+      <w:lvlJc w:val="left"/>
+      <w:pPr>
+        <w:ind w:left="1440" w:hanging="360"/>
+      </w:pPr>
+      <w:rPr>
+        <w:u w:val="none"/>
+      </w:rPr>
+    </w:lvl>
+    <w:lvl w:ilvl="2">
+      <w:start w:val="1"/>
+      <w:numFmt w:val="bullet"/>
+      <w:lvlText w:val="■"/>
+      <w:lvlJc w:val="left"/>
+      <w:pPr>
+        <w:ind w:left="2160" w:hanging="360"/>
+      </w:pPr>
+      <w:rPr>
+        <w:u w:val="none"/>
+      </w:rPr>
+    </w:lvl>
+    <w:lvl w:ilvl="3">
+      <w:start w:val="1"/>
+      <w:numFmt w:val="bullet"/>
+      <w:lvlText w:val="●"/>
+      <w:lvlJc w:val="left"/>
+      <w:pPr>
+        <w:ind w:left="2880" w:hanging="360"/>
+      </w:pPr>
+      <w:rPr>
+        <w:u w:val="none"/>
+      </w:rPr>
+    </w:lvl>
+    <w:lvl w:ilvl="4">
+      <w:start w:val="1"/>
+      <w:numFmt w:val="bullet"/>
+      <w:lvlText w:val="○"/>
+      <w:lvlJc w:val="left"/>
+      <w:pPr>
+        <w:ind w:left="3600" w:hanging="360"/>
+      </w:pPr>
+      <w:rPr>
+        <w:u w:val="none"/>
+      </w:rPr>
+    </w:lvl>
+    <w:lvl w:ilvl="5">
+      <w:start w:val="1"/>
+      <w:numFmt w:val="bullet"/>
+      <w:lvlText w:val="■"/>
+      <w:lvlJc w:val="left"/>
+      <w:pPr>
+        <w:ind w:left="4320" w:hanging="360"/>
+      </w:pPr>
+      <w:rPr>
+        <w:u w:val="none"/>
+      </w:rPr>
+    </w:lvl>
+    <w:lvl w:ilvl="6">
+      <w:start w:val="1"/>
+      <w:numFmt w:val="bullet"/>
+      <w:lvlText w:val="●"/>
+      <w:lvlJc w:val="left"/>
+      <w:pPr>
+        <w:ind w:left="5040" w:hanging="360"/>
+      </w:pPr>
+      <w:rPr>
+        <w:u w:val="none"/>
+      </w:rPr>
+    </w:lvl>
+    <w:lvl w:ilvl="7">
+      <w:start w:val="1"/>
+      <w:numFmt w:val="bullet"/>
+      <w:lvlText w:val="○"/>
+      <w:lvlJc w:val="left"/>
+      <w:pPr>
+        <w:ind w:left="5760" w:hanging="360"/>
+      </w:pPr>
+      <w:rPr>
+        <w:u w:val="none"/>
+      </w:rPr>
+    </w:lvl>
+    <w:lvl w:ilvl="8">
+      <w:start w:val="1"/>
+      <w:numFmt w:val="bullet"/>
+      <w:lvlText w:val="■"/>
+      <w:lvlJc w:val="left"/>
+      <w:pPr>
+        <w:ind w:left="6480" w:hanging="360"/>
+      </w:pPr>
+      <w:rPr>
+        <w:u w:val="none"/>
+      </w:rPr>
+    </w:lvl>
+  </w:abstractNum>
+  <w:abstractNum w:abstractNumId="6">
+    <w:lvl w:ilvl="0">
+      <w:start w:val="1"/>
+      <w:numFmt w:val="bullet"/>
+      <w:lvlText w:val="●"/>
+      <w:lvlJc w:val="left"/>
+      <w:pPr>
+        <w:ind w:left="720" w:hanging="360"/>
+      </w:pPr>
+      <w:rPr>
+        <w:u w:val="none"/>
+      </w:rPr>
+    </w:lvl>
+    <w:lvl w:ilvl="1">
+      <w:start w:val="1"/>
+      <w:numFmt w:val="bullet"/>
+      <w:lvlText w:val="○"/>
+      <w:lvlJc w:val="left"/>
+      <w:pPr>
+        <w:ind w:left="1440" w:hanging="360"/>
+      </w:pPr>
+      <w:rPr>
+        <w:u w:val="none"/>
+      </w:rPr>
+    </w:lvl>
+    <w:lvl w:ilvl="2">
+      <w:start w:val="1"/>
+      <w:numFmt w:val="bullet"/>
+      <w:lvlText w:val="■"/>
+      <w:lvlJc w:val="left"/>
+      <w:pPr>
+        <w:ind w:left="2160" w:hanging="360"/>
+      </w:pPr>
+      <w:rPr>
+        <w:u w:val="none"/>
+      </w:rPr>
+    </w:lvl>
+    <w:lvl w:ilvl="3">
+      <w:start w:val="1"/>
+      <w:numFmt w:val="bullet"/>
+      <w:lvlText w:val="●"/>
+      <w:lvlJc w:val="left"/>
+      <w:pPr>
+        <w:ind w:left="2880" w:hanging="360"/>
+      </w:pPr>
+      <w:rPr>
+        <w:u w:val="none"/>
+      </w:rPr>
+    </w:lvl>
+    <w:lvl w:ilvl="4">
+      <w:start w:val="1"/>
+      <w:numFmt w:val="bullet"/>
+      <w:lvlText w:val="○"/>
+      <w:lvlJc w:val="left"/>
+      <w:pPr>
+        <w:ind w:left="3600" w:hanging="360"/>
+      </w:pPr>
+      <w:rPr>
+        <w:u w:val="none"/>
+      </w:rPr>
+    </w:lvl>
+    <w:lvl w:ilvl="5">
+      <w:start w:val="1"/>
+      <w:numFmt w:val="bullet"/>
+      <w:lvlText w:val="■"/>
+      <w:lvlJc w:val="left"/>
+      <w:pPr>
+        <w:ind w:left="4320" w:hanging="360"/>
+      </w:pPr>
+      <w:rPr>
+        <w:u w:val="none"/>
+      </w:rPr>
+    </w:lvl>
+    <w:lvl w:ilvl="6">
+      <w:start w:val="1"/>
+      <w:numFmt w:val="bullet"/>
+      <w:lvlText w:val="●"/>
+      <w:lvlJc w:val="left"/>
+      <w:pPr>
+        <w:ind w:left="5040" w:hanging="360"/>
+      </w:pPr>
+      <w:rPr>
+        <w:u w:val="none"/>
+      </w:rPr>
+    </w:lvl>
+    <w:lvl w:ilvl="7">
+      <w:start w:val="1"/>
+      <w:numFmt w:val="bullet"/>
+      <w:lvlText w:val="○"/>
+      <w:lvlJc w:val="left"/>
+      <w:pPr>
+        <w:ind w:left="5760" w:hanging="360"/>
+      </w:pPr>
+      <w:rPr>
+        <w:u w:val="none"/>
+      </w:rPr>
+    </w:lvl>
+    <w:lvl w:ilvl="8">
+      <w:start w:val="1"/>
+      <w:numFmt w:val="bullet"/>
+      <w:lvlText w:val="■"/>
+      <w:lvlJc w:val="left"/>
+      <w:pPr>
+        <w:ind w:left="6480" w:hanging="360"/>
+      </w:pPr>
+      <w:rPr>
+        <w:u w:val="none"/>
+      </w:rPr>
+    </w:lvl>
+  </w:abstractNum>
+  <w:abstractNum w:abstractNumId="7">
+    <w:lvl w:ilvl="0">
+      <w:start w:val="1"/>
+      <w:numFmt w:val="bullet"/>
+      <w:lvlText w:val="●"/>
+      <w:lvlJc w:val="left"/>
+      <w:pPr>
+        <w:ind w:left="720" w:hanging="360"/>
+      </w:pPr>
+      <w:rPr>
+        <w:u w:val="none"/>
+      </w:rPr>
+    </w:lvl>
+    <w:lvl w:ilvl="1">
+      <w:start w:val="1"/>
+      <w:numFmt w:val="bullet"/>
+      <w:lvlText w:val="○"/>
+      <w:lvlJc w:val="left"/>
+      <w:pPr>
+        <w:ind w:left="1440" w:hanging="360"/>
+      </w:pPr>
+      <w:rPr>
+        <w:u w:val="none"/>
+      </w:rPr>
+    </w:lvl>
+    <w:lvl w:ilvl="2">
+      <w:start w:val="1"/>
+      <w:numFmt w:val="bullet"/>
+      <w:lvlText w:val="■"/>
+      <w:lvlJc w:val="left"/>
+      <w:pPr>
+        <w:ind w:left="2160" w:hanging="360"/>
+      </w:pPr>
+      <w:rPr>
+        <w:u w:val="none"/>
+      </w:rPr>
+    </w:lvl>
+    <w:lvl w:ilvl="3">
+      <w:start w:val="1"/>
+      <w:numFmt w:val="bullet"/>
+      <w:lvlText w:val="●"/>
+      <w:lvlJc w:val="left"/>
+      <w:pPr>
+        <w:ind w:left="2880" w:hanging="360"/>
+      </w:pPr>
+      <w:rPr>
+        <w:u w:val="none"/>
+      </w:rPr>
+    </w:lvl>
+    <w:lvl w:ilvl="4">
+      <w:start w:val="1"/>
+      <w:numFmt w:val="bullet"/>
+      <w:lvlText w:val="○"/>
+      <w:lvlJc w:val="left"/>
+      <w:pPr>
+        <w:ind w:left="3600" w:hanging="360"/>
+      </w:pPr>
+      <w:rPr>
+        <w:u w:val="none"/>
+      </w:rPr>
+    </w:lvl>
+    <w:lvl w:ilvl="5">
+      <w:start w:val="1"/>
+      <w:numFmt w:val="bullet"/>
+      <w:lvlText w:val="■"/>
+      <w:lvlJc w:val="left"/>
+      <w:pPr>
+        <w:ind w:left="4320" w:hanging="360"/>
+      </w:pPr>
+      <w:rPr>
+        <w:u w:val="none"/>
+      </w:rPr>
+    </w:lvl>
+    <w:lvl w:ilvl="6">
+      <w:start w:val="1"/>
+      <w:numFmt w:val="bullet"/>
+      <w:lvlText w:val="●"/>
+      <w:lvlJc w:val="left"/>
+      <w:pPr>
+        <w:ind w:left="5040" w:hanging="360"/>
+      </w:pPr>
+      <w:rPr>
+        <w:u w:val="none"/>
+      </w:rPr>
+    </w:lvl>
+    <w:lvl w:ilvl="7">
+      <w:start w:val="1"/>
+      <w:numFmt w:val="bullet"/>
+      <w:lvlText w:val="○"/>
+      <w:lvlJc w:val="left"/>
+      <w:pPr>
+        <w:ind w:left="5760" w:hanging="360"/>
+      </w:pPr>
+      <w:rPr>
+        <w:u w:val="none"/>
+      </w:rPr>
+    </w:lvl>
+    <w:lvl w:ilvl="8">
+      <w:start w:val="1"/>
+      <w:numFmt w:val="bullet"/>
+      <w:lvlText w:val="■"/>
+      <w:lvlJc w:val="left"/>
+      <w:pPr>
+        <w:ind w:left="6480" w:hanging="360"/>
+      </w:pPr>
+      <w:rPr>
+        <w:u w:val="none"/>
+      </w:rPr>
+    </w:lvl>
+  </w:abstractNum>
+  <w:abstractNum w:abstractNumId="8">
     <w:lvl w:ilvl="0">
       <w:start w:val="1"/>
       <w:numFmt w:val="bullet"/>
@@ -4687,6 +8013,18 @@
   <w:num w:numId="4">
     <w:abstractNumId w:val="4"/>
   </w:num>
+  <w:num w:numId="5">
+    <w:abstractNumId w:val="5"/>
+  </w:num>
+  <w:num w:numId="6">
+    <w:abstractNumId w:val="6"/>
+  </w:num>
+  <w:num w:numId="7">
+    <w:abstractNumId w:val="7"/>
+  </w:num>
+  <w:num w:numId="8">
+    <w:abstractNumId w:val="8"/>
+  </w:num>
 </w:numbering>
 </file>
 
@@ -4695,7 +8033,7 @@
   <w:docDefaults>
     <w:rPrDefault>
       <w:rPr>
-        <w:rFonts w:ascii="Arial" w:cs="Arial" w:eastAsia="Arial" w:hAnsi="Arial"/>
+        <w:rFonts w:ascii="Proxima Nova" w:cs="Proxima Nova" w:eastAsia="Proxima Nova" w:hAnsi="Proxima Nova"/>
         <w:b w:val="0"/>
         <w:i w:val="0"/>
         <w:smallCaps w:val="0"/>
@@ -4725,7 +8063,7 @@
         <w:spacing w:after="0" w:before="0" w:line="276" w:lineRule="auto"/>
         <w:ind w:left="0" w:right="0" w:firstLine="0"/>
         <w:contextualSpacing w:val="0"/>
-        <w:jc w:val="left"/>
+        <w:jc w:val="both"/>
       </w:pPr>
     </w:pPrDefault>
   </w:docDefaults>
@@ -4776,13 +8114,15 @@
     <w:pPr>
       <w:keepNext w:val="1"/>
       <w:keepLines w:val="1"/>
-      <w:spacing w:after="80" w:before="320" w:lineRule="auto"/>
+      <w:spacing w:line="240" w:lineRule="auto"/>
+      <w:ind w:left="720" w:firstLine="720"/>
+      <w:jc w:val="both"/>
     </w:pPr>
     <w:rPr>
-      <w:b w:val="0"/>
-      <w:color w:val="434343"/>
-      <w:sz w:val="28"/>
-      <w:szCs w:val="28"/>
+      <w:rFonts w:ascii="Proxima Nova" w:cs="Proxima Nova" w:eastAsia="Proxima Nova" w:hAnsi="Proxima Nova"/>
+      <w:color w:val="6aa84f"/>
+      <w:sz w:val="24"/>
+      <w:szCs w:val="24"/>
     </w:rPr>
   </w:style>
   <w:style w:type="paragraph" w:styleId="Heading4">
@@ -4886,5 +8226,18 @@
       </w:tblCellMar>
     </w:tblPr>
   </w:style>
+  <w:style w:type="table" w:styleId="Table3">
+    <w:basedOn w:val="TableNormal"/>
+    <w:tblPr>
+      <w:tblStyleRowBandSize w:val="1"/>
+      <w:tblStyleColBandSize w:val="1"/>
+      <w:tblCellMar>
+        <w:top w:w="100.0" w:type="dxa"/>
+        <w:left w:w="100.0" w:type="dxa"/>
+        <w:bottom w:w="100.0" w:type="dxa"/>
+        <w:right w:w="100.0" w:type="dxa"/>
+      </w:tblCellMar>
+    </w:tblPr>
+  </w:style>
 </w:styles>
 </file>
</xml_diff>